<commit_message>
2/3/2014 abstract needed addition
Worked on the abstract and add more information.(Need final review)
-Modify the paln
</commit_message>
<xml_diff>
--- a/HAA-initial Report.docx
+++ b/HAA-initial Report.docx
@@ -1,6 +1,6 @@
 
 <file path=word/document.xml><?xml version="1.0" encoding="utf-8"?>
-<w:document xmlns:wpc="http://schemas.microsoft.com/office/word/2010/wordprocessingCanvas" xmlns:mo="http://schemas.microsoft.com/office/mac/office/2008/main" xmlns:mc="http://schemas.openxmlformats.org/markup-compatibility/2006" xmlns:mv="urn:schemas-microsoft-com:mac:vml" xmlns:o="urn:schemas-microsoft-com:office:office" xmlns:r="http://schemas.openxmlformats.org/officeDocument/2006/relationships" xmlns:m="http://schemas.openxmlformats.org/officeDocument/2006/math" xmlns:v="urn:schemas-microsoft-com:vml" xmlns:wp14="http://schemas.microsoft.com/office/word/2010/wordprocessingDrawing" xmlns:wp="http://schemas.openxmlformats.org/drawingml/2006/wordprocessingDrawing" xmlns:w10="urn:schemas-microsoft-com:office:word" xmlns:w="http://schemas.openxmlformats.org/wordprocessingml/2006/main" xmlns:w14="http://schemas.microsoft.com/office/word/2010/wordml" xmlns:wpg="http://schemas.microsoft.com/office/word/2010/wordprocessingGroup" xmlns:wpi="http://schemas.microsoft.com/office/word/2010/wordprocessingInk" xmlns:wne="http://schemas.microsoft.com/office/word/2006/wordml" xmlns:wps="http://schemas.microsoft.com/office/word/2010/wordprocessingShape" mc:Ignorable="w14 wp14">
+<w:document xmlns:wpc="http://schemas.microsoft.com/office/word/2010/wordprocessingCanvas" xmlns:mc="http://schemas.openxmlformats.org/markup-compatibility/2006" xmlns:o="urn:schemas-microsoft-com:office:office" xmlns:r="http://schemas.openxmlformats.org/officeDocument/2006/relationships" xmlns:m="http://schemas.openxmlformats.org/officeDocument/2006/math" xmlns:v="urn:schemas-microsoft-com:vml" xmlns:wp14="http://schemas.microsoft.com/office/word/2010/wordprocessingDrawing" xmlns:wp="http://schemas.openxmlformats.org/drawingml/2006/wordprocessingDrawing" xmlns:w10="urn:schemas-microsoft-com:office:word" xmlns:w="http://schemas.openxmlformats.org/wordprocessingml/2006/main" xmlns:w14="http://schemas.microsoft.com/office/word/2010/wordml" xmlns:wpg="http://schemas.microsoft.com/office/word/2010/wordprocessingGroup" xmlns:wpi="http://schemas.microsoft.com/office/word/2010/wordprocessingInk" xmlns:wne="http://schemas.microsoft.com/office/word/2006/wordml" xmlns:wps="http://schemas.microsoft.com/office/word/2010/wordprocessingShape" mc:Ignorable="w14 wp14">
   <w:body>
     <w:sdt>
       <w:sdtPr>
@@ -239,8 +239,17 @@
               <w:sz w:val="20"/>
               <w:szCs w:val="20"/>
             </w:rPr>
-            <w:t>Sushi Finder is an interface which allows user to interact with an ontology</w:t>
+            <w:t xml:space="preserve">Sushi Finder is an interface which allows user to interact with </w:t>
           </w:r>
+          <w:proofErr w:type="gramStart"/>
+          <w:r>
+            <w:rPr>
+              <w:sz w:val="20"/>
+              <w:szCs w:val="20"/>
+            </w:rPr>
+            <w:t>an ontology</w:t>
+          </w:r>
+          <w:proofErr w:type="gramEnd"/>
           <w:r>
             <w:rPr>
               <w:sz w:val="20"/>
@@ -273,6 +282,8 @@
           <w:r>
             <w:rPr>
               <w:rStyle w:val="CommentReference"/>
+              <w:sz w:val="20"/>
+              <w:szCs w:val="20"/>
             </w:rPr>
             <w:commentReference w:id="1"/>
           </w:r>
@@ -289,7 +300,21 @@
               <w:sz w:val="20"/>
               <w:szCs w:val="20"/>
             </w:rPr>
-            <w:t>To aid students to see their ontologies and query on against that ontology, and to explore more aspects of Web Ontology Language (OWL) like using the annotation to drive the interface, this project is introduced.</w:t>
+            <w:t>The purpose is t</w:t>
+          </w:r>
+          <w:r>
+            <w:rPr>
+              <w:sz w:val="20"/>
+              <w:szCs w:val="20"/>
+            </w:rPr>
+            <w:t>o make this application more configurable and flexible by including the configurations in the OWL ontology as annotations</w:t>
+          </w:r>
+          <w:r>
+            <w:rPr>
+              <w:sz w:val="20"/>
+              <w:szCs w:val="20"/>
+            </w:rPr>
+            <w:t>, this project is introduced</w:t>
           </w:r>
           <w:commentRangeEnd w:id="2"/>
           <w:r>
@@ -297,6 +322,62 @@
               <w:rStyle w:val="CommentReference"/>
             </w:rPr>
             <w:commentReference w:id="2"/>
+          </w:r>
+          <w:r>
+            <w:rPr>
+              <w:sz w:val="20"/>
+              <w:szCs w:val="20"/>
+            </w:rPr>
+            <w:t>.</w:t>
+          </w:r>
+          <w:r>
+            <w:rPr>
+              <w:sz w:val="20"/>
+              <w:szCs w:val="20"/>
+            </w:rPr>
+            <w:t xml:space="preserve"> </w:t>
+          </w:r>
+          <w:r>
+            <w:rPr>
+              <w:sz w:val="20"/>
+              <w:szCs w:val="20"/>
+            </w:rPr>
+            <w:t>Also, t</w:t>
+          </w:r>
+          <w:r>
+            <w:rPr>
+              <w:sz w:val="20"/>
+              <w:szCs w:val="20"/>
+            </w:rPr>
+            <w:t xml:space="preserve">o aid students to see their ontologies and query on against that </w:t>
+          </w:r>
+          <w:r>
+            <w:rPr>
+              <w:sz w:val="20"/>
+              <w:szCs w:val="20"/>
+            </w:rPr>
+            <w:t>them during the development phase</w:t>
+          </w:r>
+          <w:r>
+            <w:rPr>
+              <w:sz w:val="20"/>
+              <w:szCs w:val="20"/>
+            </w:rPr>
+            <w:t xml:space="preserve">, and to explore more aspects of Web Ontology Language (OWL) like using </w:t>
+          </w:r>
+          <w:r>
+            <w:rPr>
+              <w:sz w:val="20"/>
+              <w:szCs w:val="20"/>
+            </w:rPr>
+            <w:t>reasoning and querying to drive the application</w:t>
+          </w:r>
+          <w:r>
+            <w:rPr>
+              <w:sz w:val="20"/>
+              <w:szCs w:val="20"/>
+            </w:rPr>
+            <w:t>.</w:t>
           </w:r>
         </w:p>
         <w:p>
@@ -1057,7 +1138,12 @@
       </w:pPr>
       <w:commentRangeStart w:id="4"/>
       <w:r>
-        <w:t xml:space="preserve">This project is only available for student who have taken Ontology Engineering for the semantic Web and developed the sushi ontology. </w:t>
+        <w:t>In this project, an interface between the end-user and Web Ontology Language (OWL) ontology needs to be b</w:t>
+      </w:r>
+      <w:bookmarkStart w:id="5" w:name="_GoBack"/>
+      <w:bookmarkEnd w:id="5"/>
+      <w:r>
+        <w:t>uild</w:t>
       </w:r>
       <w:commentRangeEnd w:id="4"/>
       <w:r>
@@ -1068,36 +1154,12 @@
         </w:rPr>
         <w:commentReference w:id="4"/>
       </w:r>
-      <w:commentRangeStart w:id="5"/>
-      <w:r>
-        <w:t>Sushi ontology was built using a number of techniques.</w:t>
-      </w:r>
-      <w:commentRangeEnd w:id="5"/>
-      <w:r>
-        <w:rPr>
-          <w:rStyle w:val="CommentReference"/>
-          <w:sz w:val="24"/>
-          <w:szCs w:val="24"/>
-        </w:rPr>
-        <w:commentReference w:id="5"/>
-      </w:r>
-      <w:r>
-        <w:t xml:space="preserve"> </w:t>
+      <w:r>
+        <w:t xml:space="preserve">. It will be build using java and it will communicate with the sushi ontology using OWL API. This interface will be configurable and flexible to allow the selection of </w:t>
       </w:r>
       <w:commentRangeStart w:id="6"/>
       <w:r>
-        <w:t>It is an intelligent sushi menu that simulates the actual YO! Sushi menu at “</w:t>
-      </w:r>
-      <w:hyperlink r:id="rId9" w:history="1">
-        <w:r>
-          <w:rPr>
-            <w:rStyle w:val="Hyperlink"/>
-          </w:rPr>
-          <w:t>http://www.yosushi.com/food/menu</w:t>
-        </w:r>
-      </w:hyperlink>
-      <w:r>
-        <w:t xml:space="preserve">”. This ontology describes the sushi and the platters of sushi. </w:t>
+        <w:t xml:space="preserve">sushi platters </w:t>
       </w:r>
       <w:commentRangeEnd w:id="6"/>
       <w:r>
@@ -1108,6 +1170,9 @@
         </w:rPr>
         <w:commentReference w:id="6"/>
       </w:r>
+      <w:r>
+        <w:t>based on criteria taken from OWL ontology.</w:t>
+      </w:r>
     </w:p>
     <w:p>
       <w:pPr>
@@ -1118,37 +1183,16 @@
       <w:pPr>
         <w:jc w:val="both"/>
       </w:pPr>
-      <w:commentRangeStart w:id="7"/>
-      <w:r>
-        <w:t>In this project, an interface between the end-user and Web Ontology Language (OWL) ontology needs to be build</w:t>
-      </w:r>
-      <w:commentRangeEnd w:id="7"/>
-      <w:r>
-        <w:rPr>
-          <w:rStyle w:val="CommentReference"/>
-          <w:sz w:val="24"/>
-          <w:szCs w:val="24"/>
-        </w:rPr>
-        <w:commentReference w:id="7"/>
-      </w:r>
-      <w:r>
-        <w:t xml:space="preserve">. It will be build using java and it will communicate with the sushi ontology using OWL API. This interface will be configurable and flexible to allow the selection of </w:t>
-      </w:r>
-      <w:commentRangeStart w:id="8"/>
-      <w:r>
-        <w:t xml:space="preserve">sushi platters </w:t>
-      </w:r>
-      <w:commentRangeEnd w:id="8"/>
-      <w:r>
-        <w:rPr>
-          <w:rStyle w:val="CommentReference"/>
-          <w:sz w:val="24"/>
-          <w:szCs w:val="24"/>
-        </w:rPr>
-        <w:commentReference w:id="8"/>
-      </w:r>
-      <w:r>
-        <w:t>based on criteria taken from OWL ontology.</w:t>
+      <w:r>
+        <w:t xml:space="preserve">There is an application that provides similar functionalities to what is required in this project. This application is The Manchester Pizza Finder, which provide the same functionalities in a fixed and hardcoded way. It provides interface between one fixed pizza ontology and one pizza application in one to one relationship. The Manchester Sushi Finder will extend on that project and implement some </w:t>
+      </w:r>
+      <w:proofErr w:type="gramStart"/>
+      <w:r>
+        <w:t>functionalities</w:t>
+      </w:r>
+      <w:proofErr w:type="gramEnd"/>
+      <w:r>
+        <w:t xml:space="preserve"> that make it more flexible and configurable. </w:t>
       </w:r>
     </w:p>
     <w:p>
@@ -1161,20 +1205,15 @@
         <w:jc w:val="both"/>
       </w:pPr>
       <w:r>
-        <w:t xml:space="preserve">There is an application that provides similar functionalities to what is required in this project. This application is The Manchester Pizza Finder, which provide the same functionalities in a fixed and hardcoded way. It provides interface between one fixed pizza ontology and one pizza application in one to one relationship. The Manchester Sushi Finder will extend on that project and implement some functionalities that make it more flexible and configurable. </w:t>
-      </w:r>
-    </w:p>
-    <w:p>
-      <w:pPr>
-        <w:jc w:val="both"/>
-      </w:pPr>
-    </w:p>
-    <w:p>
-      <w:pPr>
-        <w:jc w:val="both"/>
-      </w:pPr>
-      <w:r>
-        <w:t>In this report, the drive behind this project shall be discussed. That is followed by the aims and objectives. Then, defining the scope of the project and the scope of items and functionalities. At the end, it will be concluded with detailed plan.</w:t>
+        <w:t xml:space="preserve">In this report, the drive behind this project shall be discussed. That is followed by the aims and objectives. </w:t>
+      </w:r>
+      <w:proofErr w:type="gramStart"/>
+      <w:r>
+        <w:t>Then, defining the scope of the project and the scope of items and functionalities.</w:t>
+      </w:r>
+      <w:proofErr w:type="gramEnd"/>
+      <w:r>
+        <w:t xml:space="preserve"> At the end, it will be concluded with detailed plan.</w:t>
       </w:r>
     </w:p>
     <w:p>
@@ -1190,7 +1229,7 @@
           <w:szCs w:val="28"/>
         </w:rPr>
       </w:pPr>
-      <w:bookmarkStart w:id="9" w:name="_Toc381443907"/>
+      <w:bookmarkStart w:id="7" w:name="_Toc381443907"/>
       <w:r>
         <w:rPr>
           <w:sz w:val="28"/>
@@ -1198,7 +1237,7 @@
         </w:rPr>
         <w:t>MOTIVATION:</w:t>
       </w:r>
-      <w:bookmarkEnd w:id="9"/>
+      <w:bookmarkEnd w:id="7"/>
     </w:p>
     <w:p>
       <w:pPr>
@@ -1217,28 +1256,19 @@
       <w:pPr>
         <w:jc w:val="both"/>
       </w:pPr>
-      <w:commentRangeStart w:id="10"/>
+      <w:commentRangeStart w:id="8"/>
       <w:r>
         <w:t>When we took Ontology Engineering and Semantic of the Web course unit, we had to build sushi ontology during the course. There was no way to check the ontologies during the development stage. Building sushi finder will ease this process for the students and they will be able to see something while they are developing.</w:t>
       </w:r>
-      <w:commentRangeEnd w:id="10"/>
+      <w:commentRangeEnd w:id="8"/>
       <w:r>
         <w:rPr>
           <w:rStyle w:val="CommentReference"/>
           <w:sz w:val="24"/>
           <w:szCs w:val="24"/>
         </w:rPr>
-        <w:commentReference w:id="10"/>
-      </w:r>
-    </w:p>
-    <w:p>
-      <w:pPr>
-        <w:pStyle w:val="Heading1"/>
-        <w:numPr>
-          <w:ilvl w:val="0"/>
-          <w:numId w:val="0"/>
-        </w:numPr>
-      </w:pPr>
+        <w:commentReference w:id="8"/>
+      </w:r>
     </w:p>
     <w:p>
       <w:pPr>
@@ -1252,7 +1282,7 @@
           <w:szCs w:val="28"/>
         </w:rPr>
       </w:pPr>
-      <w:bookmarkStart w:id="11" w:name="_Toc381443908"/>
+      <w:bookmarkStart w:id="9" w:name="_Toc381443908"/>
       <w:r>
         <w:rPr>
           <w:sz w:val="28"/>
@@ -1274,7 +1304,7 @@
         </w:rPr>
         <w:t>:</w:t>
       </w:r>
-      <w:bookmarkEnd w:id="11"/>
+      <w:bookmarkEnd w:id="9"/>
     </w:p>
     <w:p>
       <w:pPr>
@@ -1284,14 +1314,14 @@
           <w:numId w:val="0"/>
         </w:numPr>
       </w:pPr>
-      <w:bookmarkStart w:id="12" w:name="_Toc381443909"/>
+      <w:bookmarkStart w:id="10" w:name="_Toc381443909"/>
       <w:r>
         <w:t>Aims</w:t>
       </w:r>
       <w:r>
         <w:t>:</w:t>
       </w:r>
-      <w:bookmarkEnd w:id="12"/>
+      <w:bookmarkEnd w:id="10"/>
     </w:p>
     <w:p>
       <w:pPr>
@@ -1325,7 +1355,15 @@
         <w:jc w:val="both"/>
       </w:pPr>
       <w:r>
-        <w:t>A set of user stories and acceptance tests for the sushi finder  (satisfied by the application).</w:t>
+        <w:t xml:space="preserve">A set of user stories and acceptance tests for the sushi </w:t>
+      </w:r>
+      <w:proofErr w:type="gramStart"/>
+      <w:r>
+        <w:t>finder  (</w:t>
+      </w:r>
+      <w:proofErr w:type="gramEnd"/>
+      <w:r>
+        <w:t>satisfied by the application).</w:t>
       </w:r>
     </w:p>
     <w:p>
@@ -1356,11 +1394,12 @@
         </w:numPr>
         <w:jc w:val="both"/>
       </w:pPr>
-      <w:bookmarkStart w:id="13" w:name="_Toc381443910"/>
-      <w:r>
+      <w:bookmarkStart w:id="11" w:name="_Toc381443910"/>
+      <w:r>
+        <w:lastRenderedPageBreak/>
         <w:t>Objectives:</w:t>
       </w:r>
-      <w:bookmarkEnd w:id="13"/>
+      <w:bookmarkEnd w:id="11"/>
     </w:p>
     <w:p>
       <w:pPr>
@@ -1402,16 +1441,16 @@
       <w:r>
         <w:t xml:space="preserve"> Last part of this </w:t>
       </w:r>
-      <w:commentRangeStart w:id="14"/>
+      <w:commentRangeStart w:id="12"/>
       <w:r>
         <w:t xml:space="preserve">engine </w:t>
       </w:r>
-      <w:commentRangeEnd w:id="14"/>
+      <w:commentRangeEnd w:id="12"/>
       <w:r>
         <w:rPr>
           <w:rStyle w:val="CommentReference"/>
         </w:rPr>
-        <w:commentReference w:id="14"/>
+        <w:commentReference w:id="12"/>
       </w:r>
       <w:r>
         <w:t xml:space="preserve">is the OWL Ontology which any ontology that contain </w:t>
@@ -1425,19 +1464,27 @@
       <w:r>
         <w:t xml:space="preserve">. </w:t>
       </w:r>
-      <w:commentRangeStart w:id="15"/>
-      <w:r>
-        <w:t>This application could have some dependencies, in this case Maven that manage dependencies will be used.</w:t>
+      <w:commentRangeStart w:id="13"/>
+      <w:r>
+        <w:t xml:space="preserve">This application could have some </w:t>
+      </w:r>
+      <w:proofErr w:type="gramStart"/>
+      <w:r>
+        <w:t>dependencies,</w:t>
+      </w:r>
+      <w:proofErr w:type="gramEnd"/>
+      <w:r>
+        <w:t xml:space="preserve"> in this case Maven that manage dependencies will be used.</w:t>
       </w:r>
       <w:r>
         <w:t xml:space="preserve"> </w:t>
       </w:r>
-      <w:commentRangeEnd w:id="15"/>
+      <w:commentRangeEnd w:id="13"/>
       <w:r>
         <w:rPr>
           <w:rStyle w:val="CommentReference"/>
         </w:rPr>
-        <w:commentReference w:id="15"/>
+        <w:commentReference w:id="13"/>
       </w:r>
       <w:r>
         <w:t>Application will be able to query for certain type for sushi or sushi dish.</w:t>
@@ -1556,7 +1603,7 @@
           <w:szCs w:val="28"/>
         </w:rPr>
       </w:pPr>
-      <w:bookmarkStart w:id="16" w:name="_Toc381443911"/>
+      <w:bookmarkStart w:id="14" w:name="_Toc381443911"/>
       <w:r>
         <w:rPr>
           <w:sz w:val="28"/>
@@ -1564,7 +1611,7 @@
         </w:rPr>
         <w:t>SCOPE:</w:t>
       </w:r>
-      <w:bookmarkEnd w:id="16"/>
+      <w:bookmarkEnd w:id="14"/>
     </w:p>
     <w:p>
       <w:pPr>
@@ -1600,11 +1647,11 @@
         </w:numPr>
         <w:jc w:val="both"/>
       </w:pPr>
-      <w:bookmarkStart w:id="17" w:name="_Toc381443912"/>
+      <w:bookmarkStart w:id="15" w:name="_Toc381443912"/>
       <w:r>
         <w:t>Within Scope:</w:t>
       </w:r>
-      <w:bookmarkEnd w:id="17"/>
+      <w:bookmarkEnd w:id="15"/>
     </w:p>
     <w:p>
       <w:pPr>
@@ -1687,7 +1734,13 @@
         <w:jc w:val="both"/>
       </w:pPr>
       <w:r>
-        <w:t>Preferences of the user will be save as configuration for reusability.</w:t>
+        <w:t>Preferences of the user will be save</w:t>
+      </w:r>
+      <w:r>
+        <w:t>d</w:t>
+      </w:r>
+      <w:r>
+        <w:t xml:space="preserve"> as configuration for reusability.</w:t>
       </w:r>
     </w:p>
     <w:p>
@@ -1726,7 +1779,6 @@
         <w:jc w:val="both"/>
       </w:pPr>
       <w:r>
-        <w:lastRenderedPageBreak/>
         <w:t>Only ontologies with standard annotations defined in them</w:t>
       </w:r>
       <w:r>
@@ -1758,19 +1810,19 @@
         </w:numPr>
         <w:jc w:val="both"/>
       </w:pPr>
-      <w:commentRangeStart w:id="18"/>
+      <w:commentRangeStart w:id="16"/>
       <w:r>
         <w:t>User can decides which thing to query about (Sushi-Sushi dishes)</w:t>
       </w:r>
       <w:r>
         <w:t>.</w:t>
       </w:r>
-      <w:commentRangeEnd w:id="18"/>
+      <w:commentRangeEnd w:id="16"/>
       <w:r>
         <w:rPr>
           <w:rStyle w:val="CommentReference"/>
         </w:rPr>
-        <w:commentReference w:id="18"/>
+        <w:commentReference w:id="16"/>
       </w:r>
     </w:p>
     <w:p>
@@ -1800,11 +1852,11 @@
           <w:numId w:val="0"/>
         </w:numPr>
       </w:pPr>
-      <w:bookmarkStart w:id="19" w:name="_Toc381443913"/>
+      <w:bookmarkStart w:id="17" w:name="_Toc381443913"/>
       <w:r>
         <w:t>May fall in the scope:</w:t>
       </w:r>
-      <w:bookmarkEnd w:id="19"/>
+      <w:bookmarkEnd w:id="17"/>
     </w:p>
     <w:p>
       <w:pPr>
@@ -1842,15 +1894,16 @@
           <w:szCs w:val="28"/>
         </w:rPr>
       </w:pPr>
-      <w:bookmarkStart w:id="20" w:name="_Toc381443914"/>
+      <w:bookmarkStart w:id="18" w:name="_Toc381443914"/>
       <w:r>
         <w:rPr>
           <w:sz w:val="28"/>
           <w:szCs w:val="28"/>
         </w:rPr>
+        <w:lastRenderedPageBreak/>
         <w:t>PLAN:</w:t>
       </w:r>
-      <w:bookmarkEnd w:id="20"/>
+      <w:bookmarkEnd w:id="18"/>
     </w:p>
     <w:p>
       <w:pPr>
@@ -1859,12 +1912,13 @@
       <w:r>
         <w:rPr>
           <w:noProof/>
+          <w:lang w:val="en-GB" w:eastAsia="en-GB"/>
         </w:rPr>
         <w:drawing>
-          <wp:inline distT="0" distB="0" distL="0" distR="0" wp14:anchorId="760C4A6B" wp14:editId="07F68CAA">
+          <wp:inline distT="0" distB="0" distL="0" distR="0" wp14:anchorId="4B0182C2" wp14:editId="2B53CFFF">
             <wp:extent cx="5270500" cy="8130540"/>
             <wp:effectExtent l="0" t="0" r="6350" b="3810"/>
-            <wp:docPr id="1" name="Picture 1"/>
+            <wp:docPr id="2" name="Picture 2"/>
             <wp:cNvGraphicFramePr>
               <a:graphicFrameLocks xmlns:a="http://schemas.openxmlformats.org/drawingml/2006/main" noChangeAspect="1"/>
             </wp:cNvGraphicFramePr>
@@ -1876,7 +1930,7 @@
                     <pic:cNvPicPr/>
                   </pic:nvPicPr>
                   <pic:blipFill>
-                    <a:blip r:embed="rId10">
+                    <a:blip r:embed="rId9">
                       <a:extLst>
                         <a:ext uri="{28A0092B-C50C-407E-A947-70E740481C1C}">
                           <a14:useLocalDpi xmlns:a14="http://schemas.microsoft.com/office/drawing/2010/main" val="0"/>
@@ -1920,7 +1974,7 @@
 </file>
 
 <file path=word/comments.xml><?xml version="1.0" encoding="utf-8"?>
-<w:comments xmlns:wpc="http://schemas.microsoft.com/office/word/2010/wordprocessingCanvas" xmlns:mo="http://schemas.microsoft.com/office/mac/office/2008/main" xmlns:mc="http://schemas.openxmlformats.org/markup-compatibility/2006" xmlns:mv="urn:schemas-microsoft-com:mac:vml" xmlns:o="urn:schemas-microsoft-com:office:office" xmlns:r="http://schemas.openxmlformats.org/officeDocument/2006/relationships" xmlns:m="http://schemas.openxmlformats.org/officeDocument/2006/math" xmlns:v="urn:schemas-microsoft-com:vml" xmlns:wp14="http://schemas.microsoft.com/office/word/2010/wordprocessingDrawing" xmlns:wp="http://schemas.openxmlformats.org/drawingml/2006/wordprocessingDrawing" xmlns:w10="urn:schemas-microsoft-com:office:word" xmlns:w="http://schemas.openxmlformats.org/wordprocessingml/2006/main" xmlns:w14="http://schemas.microsoft.com/office/word/2010/wordml" xmlns:wpg="http://schemas.microsoft.com/office/word/2010/wordprocessingGroup" xmlns:wpi="http://schemas.microsoft.com/office/word/2010/wordprocessingInk" xmlns:wne="http://schemas.microsoft.com/office/word/2006/wordml" xmlns:wps="http://schemas.microsoft.com/office/word/2010/wordprocessingShape" mc:Ignorable="w14 wp14">
+<w:comments xmlns:wpc="http://schemas.microsoft.com/office/word/2010/wordprocessingCanvas" xmlns:mc="http://schemas.openxmlformats.org/markup-compatibility/2006" xmlns:o="urn:schemas-microsoft-com:office:office" xmlns:r="http://schemas.openxmlformats.org/officeDocument/2006/relationships" xmlns:m="http://schemas.openxmlformats.org/officeDocument/2006/math" xmlns:v="urn:schemas-microsoft-com:vml" xmlns:wp14="http://schemas.microsoft.com/office/word/2010/wordprocessingDrawing" xmlns:wp="http://schemas.openxmlformats.org/drawingml/2006/wordprocessingDrawing" xmlns:w10="urn:schemas-microsoft-com:office:word" xmlns:w="http://schemas.openxmlformats.org/wordprocessingml/2006/main" xmlns:w14="http://schemas.microsoft.com/office/word/2010/wordml" xmlns:wpg="http://schemas.microsoft.com/office/word/2010/wordprocessingGroup" xmlns:wpi="http://schemas.microsoft.com/office/word/2010/wordprocessingInk" xmlns:wne="http://schemas.microsoft.com/office/word/2006/wordml" xmlns:wps="http://schemas.microsoft.com/office/word/2010/wordprocessingShape" mc:Ignorable="w14 wp14">
   <w:comment w:id="0" w:author="Sean Bechhofer" w:date="2014-02-27T17:11:00Z" w:initials="SB">
     <w:p>
       <w:pPr>
@@ -1956,7 +2010,7 @@
       </w:r>
     </w:p>
   </w:comment>
-  <w:comment w:id="2" w:author="Hani Al Abbas" w:date="2014-03-01T13:30:00Z" w:initials="HAA">
+  <w:comment w:id="2" w:author="Hani Al Abbas" w:date="2014-03-02T12:46:00Z" w:initials="HAA">
     <w:p>
       <w:pPr>
         <w:pStyle w:val="CommentText"/>
@@ -1968,14 +2022,11 @@
         <w:annotationRef/>
       </w:r>
       <w:r>
-        <w:t>Methodology</w:t>
-      </w:r>
-      <w:r>
-        <w:t xml:space="preserve"> (Why)</w:t>
+        <w:t>Methodology (How)</w:t>
       </w:r>
     </w:p>
   </w:comment>
-  <w:comment w:id="4" w:author="Sean Bechhofer" w:date="2014-02-27T17:12:00Z" w:initials="SB">
+  <w:comment w:id="4" w:author="Sean Bechhofer" w:date="2014-02-27T17:13:00Z" w:initials="SB">
     <w:p>
       <w:pPr>
         <w:pStyle w:val="CommentText"/>
@@ -1987,11 +2038,11 @@
         <w:annotationRef/>
       </w:r>
       <w:r>
-        <w:t xml:space="preserve">This isn’t really relevant for the project or report. </w:t>
+        <w:t>This isn’t really an interface between a user and an ontology. It’s an interface that allows users to interact with an ontology and construct queries over that ontology</w:t>
       </w:r>
     </w:p>
   </w:comment>
-  <w:comment w:id="5" w:author="Sean Bechhofer" w:date="2014-02-27T17:12:00Z" w:initials="SB">
+  <w:comment w:id="6" w:author="Sean Bechhofer" w:date="2014-02-27T17:14:00Z" w:initials="SB">
     <w:p>
       <w:pPr>
         <w:pStyle w:val="CommentText"/>
@@ -2003,11 +2054,11 @@
         <w:annotationRef/>
       </w:r>
       <w:r>
-        <w:t>Similarly – why tell me this?</w:t>
+        <w:t>You haven’t really given any context here – what’s a sushi platter?</w:t>
       </w:r>
     </w:p>
   </w:comment>
-  <w:comment w:id="6" w:author="Sean Bechhofer" w:date="2014-02-27T17:13:00Z" w:initials="SB">
+  <w:comment w:id="8" w:author="Sean Bechhofer" w:date="2014-02-27T17:15:00Z" w:initials="SB">
     <w:p>
       <w:pPr>
         <w:pStyle w:val="CommentText"/>
@@ -2019,11 +2070,11 @@
         <w:annotationRef/>
       </w:r>
       <w:r>
-        <w:t xml:space="preserve">You should open with a clear statement of what the project is going to do. </w:t>
+        <w:t xml:space="preserve">Try and use more scientific or technical language. This is rather “chatty”.  </w:t>
       </w:r>
     </w:p>
   </w:comment>
-  <w:comment w:id="7" w:author="Sean Bechhofer" w:date="2014-02-27T17:13:00Z" w:initials="SB">
+  <w:comment w:id="12" w:author="Sean Bechhofer" w:date="2014-02-27T17:15:00Z" w:initials="SB">
     <w:p>
       <w:pPr>
         <w:pStyle w:val="CommentText"/>
@@ -2035,11 +2086,11 @@
         <w:annotationRef/>
       </w:r>
       <w:r>
-        <w:t>This isn’t really an interface between a user and an ontology. It’s an interface that allows users to interact with an ontology and construct queries over that ontology</w:t>
+        <w:t>Engine?</w:t>
       </w:r>
     </w:p>
   </w:comment>
-  <w:comment w:id="8" w:author="Sean Bechhofer" w:date="2014-02-27T17:14:00Z" w:initials="SB">
+  <w:comment w:id="13" w:author="Sean Bechhofer" w:date="2014-02-27T17:16:00Z" w:initials="SB">
     <w:p>
       <w:pPr>
         <w:pStyle w:val="CommentText"/>
@@ -2051,59 +2102,11 @@
         <w:annotationRef/>
       </w:r>
       <w:r>
-        <w:t>You haven’t really given any context here – what’s a sushi platter?</w:t>
+        <w:t xml:space="preserve">Why are you telling me about maven here? </w:t>
       </w:r>
     </w:p>
   </w:comment>
-  <w:comment w:id="10" w:author="Sean Bechhofer" w:date="2014-02-27T17:15:00Z" w:initials="SB">
-    <w:p>
-      <w:pPr>
-        <w:pStyle w:val="CommentText"/>
-      </w:pPr>
-      <w:r>
-        <w:rPr>
-          <w:rStyle w:val="CommentReference"/>
-        </w:rPr>
-        <w:annotationRef/>
-      </w:r>
-      <w:r>
-        <w:t xml:space="preserve">Try and use more scientific or technical language. This is rather “chatty”.  </w:t>
-      </w:r>
-    </w:p>
-  </w:comment>
-  <w:comment w:id="14" w:author="Sean Bechhofer" w:date="2014-02-27T17:15:00Z" w:initials="SB">
-    <w:p>
-      <w:pPr>
-        <w:pStyle w:val="CommentText"/>
-      </w:pPr>
-      <w:r>
-        <w:rPr>
-          <w:rStyle w:val="CommentReference"/>
-        </w:rPr>
-        <w:annotationRef/>
-      </w:r>
-      <w:r>
-        <w:t>Engine?</w:t>
-      </w:r>
-    </w:p>
-  </w:comment>
-  <w:comment w:id="15" w:author="Sean Bechhofer" w:date="2014-02-27T17:16:00Z" w:initials="SB">
-    <w:p>
-      <w:pPr>
-        <w:pStyle w:val="CommentText"/>
-      </w:pPr>
-      <w:r>
-        <w:rPr>
-          <w:rStyle w:val="CommentReference"/>
-        </w:rPr>
-        <w:annotationRef/>
-      </w:r>
-      <w:r>
-        <w:t xml:space="preserve">Why are you telling me about maven here? </w:t>
-      </w:r>
-    </w:p>
-  </w:comment>
-  <w:comment w:id="18" w:author="Sean Bechhofer" w:date="2014-02-27T17:17:00Z" w:initials="SB">
+  <w:comment w:id="16" w:author="Sean Bechhofer" w:date="2014-02-27T17:17:00Z" w:initials="SB">
     <w:p>
       <w:pPr>
         <w:pStyle w:val="CommentText"/>
@@ -2123,7 +2126,7 @@
 </file>
 
 <file path=word/numbering.xml><?xml version="1.0" encoding="utf-8"?>
-<w:numbering xmlns:wpc="http://schemas.microsoft.com/office/word/2010/wordprocessingCanvas" xmlns:mo="http://schemas.microsoft.com/office/mac/office/2008/main" xmlns:mc="http://schemas.openxmlformats.org/markup-compatibility/2006" xmlns:mv="urn:schemas-microsoft-com:mac:vml" xmlns:o="urn:schemas-microsoft-com:office:office" xmlns:r="http://schemas.openxmlformats.org/officeDocument/2006/relationships" xmlns:m="http://schemas.openxmlformats.org/officeDocument/2006/math" xmlns:v="urn:schemas-microsoft-com:vml" xmlns:wp14="http://schemas.microsoft.com/office/word/2010/wordprocessingDrawing" xmlns:wp="http://schemas.openxmlformats.org/drawingml/2006/wordprocessingDrawing" xmlns:w10="urn:schemas-microsoft-com:office:word" xmlns:w="http://schemas.openxmlformats.org/wordprocessingml/2006/main" xmlns:w14="http://schemas.microsoft.com/office/word/2010/wordml" xmlns:wpg="http://schemas.microsoft.com/office/word/2010/wordprocessingGroup" xmlns:wpi="http://schemas.microsoft.com/office/word/2010/wordprocessingInk" xmlns:wne="http://schemas.microsoft.com/office/word/2006/wordml" xmlns:wps="http://schemas.microsoft.com/office/word/2010/wordprocessingShape" mc:Ignorable="w14 wp14">
+<w:numbering xmlns:wpc="http://schemas.microsoft.com/office/word/2010/wordprocessingCanvas" xmlns:mc="http://schemas.openxmlformats.org/markup-compatibility/2006" xmlns:o="urn:schemas-microsoft-com:office:office" xmlns:r="http://schemas.openxmlformats.org/officeDocument/2006/relationships" xmlns:m="http://schemas.openxmlformats.org/officeDocument/2006/math" xmlns:v="urn:schemas-microsoft-com:vml" xmlns:wp14="http://schemas.microsoft.com/office/word/2010/wordprocessingDrawing" xmlns:wp="http://schemas.openxmlformats.org/drawingml/2006/wordprocessingDrawing" xmlns:w10="urn:schemas-microsoft-com:office:word" xmlns:w="http://schemas.openxmlformats.org/wordprocessingml/2006/main" xmlns:w14="http://schemas.microsoft.com/office/word/2010/wordml" xmlns:wpg="http://schemas.microsoft.com/office/word/2010/wordprocessingGroup" xmlns:wpi="http://schemas.microsoft.com/office/word/2010/wordprocessingInk" xmlns:wne="http://schemas.microsoft.com/office/word/2006/wordml" xmlns:wps="http://schemas.microsoft.com/office/word/2010/wordprocessingShape" mc:Ignorable="w14 wp14">
   <w:abstractNum w:abstractNumId="0">
     <w:nsid w:val="0FE73C3A"/>
     <w:multiLevelType w:val="hybridMultilevel"/>
@@ -3022,7 +3025,7 @@
     </w:rPrDefault>
     <w:pPrDefault/>
   </w:docDefaults>
-  <w:latentStyles w:defLockedState="0" w:defUIPriority="99" w:defSemiHidden="1" w:defUnhideWhenUsed="1" w:defQFormat="0" w:count="276">
+  <w:latentStyles w:defLockedState="0" w:defUIPriority="99" w:defSemiHidden="1" w:defUnhideWhenUsed="1" w:defQFormat="0" w:count="267">
     <w:lsdException w:name="Normal" w:semiHidden="0" w:uiPriority="0" w:unhideWhenUsed="0" w:qFormat="1"/>
     <w:lsdException w:name="heading 1" w:semiHidden="0" w:uiPriority="9" w:unhideWhenUsed="0" w:qFormat="1"/>
     <w:lsdException w:name="heading 2" w:uiPriority="9" w:qFormat="1"/>
@@ -3860,7 +3863,7 @@
 </file>
 
 <file path=word/stylesWithEffects.xml><?xml version="1.0" encoding="utf-8"?>
-<w:styles xmlns:wpc="http://schemas.microsoft.com/office/word/2010/wordprocessingCanvas" xmlns:mo="http://schemas.microsoft.com/office/mac/office/2008/main" xmlns:mc="http://schemas.openxmlformats.org/markup-compatibility/2006" xmlns:mv="urn:schemas-microsoft-com:mac:vml" xmlns:o="urn:schemas-microsoft-com:office:office" xmlns:r="http://schemas.openxmlformats.org/officeDocument/2006/relationships" xmlns:m="http://schemas.openxmlformats.org/officeDocument/2006/math" xmlns:v="urn:schemas-microsoft-com:vml" xmlns:wp14="http://schemas.microsoft.com/office/word/2010/wordprocessingDrawing" xmlns:wp="http://schemas.openxmlformats.org/drawingml/2006/wordprocessingDrawing" xmlns:w10="urn:schemas-microsoft-com:office:word" xmlns:w="http://schemas.openxmlformats.org/wordprocessingml/2006/main" xmlns:w14="http://schemas.microsoft.com/office/word/2010/wordml" xmlns:wpg="http://schemas.microsoft.com/office/word/2010/wordprocessingGroup" xmlns:wpi="http://schemas.microsoft.com/office/word/2010/wordprocessingInk" xmlns:wne="http://schemas.microsoft.com/office/word/2006/wordml" xmlns:wps="http://schemas.microsoft.com/office/word/2010/wordprocessingShape" mc:Ignorable="w14 wp14">
+<w:styles xmlns:wpc="http://schemas.microsoft.com/office/word/2010/wordprocessingCanvas" xmlns:mc="http://schemas.openxmlformats.org/markup-compatibility/2006" xmlns:o="urn:schemas-microsoft-com:office:office" xmlns:r="http://schemas.openxmlformats.org/officeDocument/2006/relationships" xmlns:m="http://schemas.openxmlformats.org/officeDocument/2006/math" xmlns:v="urn:schemas-microsoft-com:vml" xmlns:wp14="http://schemas.microsoft.com/office/word/2010/wordprocessingDrawing" xmlns:wp="http://schemas.openxmlformats.org/drawingml/2006/wordprocessingDrawing" xmlns:w10="urn:schemas-microsoft-com:office:word" xmlns:w="http://schemas.openxmlformats.org/wordprocessingml/2006/main" xmlns:w14="http://schemas.microsoft.com/office/word/2010/wordml" xmlns:wpg="http://schemas.microsoft.com/office/word/2010/wordprocessingGroup" xmlns:wpi="http://schemas.microsoft.com/office/word/2010/wordprocessingInk" xmlns:wne="http://schemas.microsoft.com/office/word/2006/wordml" xmlns:wps="http://schemas.microsoft.com/office/word/2010/wordprocessingShape" mc:Ignorable="w14 wp14">
   <w:docDefaults>
     <w:rPrDefault>
       <w:rPr>
@@ -3872,7 +3875,7 @@
     </w:rPrDefault>
     <w:pPrDefault/>
   </w:docDefaults>
-  <w:latentStyles w:defLockedState="0" w:defUIPriority="99" w:defSemiHidden="1" w:defUnhideWhenUsed="1" w:defQFormat="0" w:count="276">
+  <w:latentStyles w:defLockedState="0" w:defUIPriority="99" w:defSemiHidden="1" w:defUnhideWhenUsed="1" w:defQFormat="0" w:count="267">
     <w:lsdException w:name="Normal" w:semiHidden="0" w:uiPriority="0" w:unhideWhenUsed="0" w:qFormat="1"/>
     <w:lsdException w:name="heading 1" w:semiHidden="0" w:uiPriority="9" w:unhideWhenUsed="0" w:qFormat="1"/>
     <w:lsdException w:name="heading 2" w:uiPriority="9" w:qFormat="1"/>
@@ -5053,7 +5056,7 @@
 </file>
 
 <file path=customXml/itemProps2.xml><?xml version="1.0" encoding="utf-8"?>
-<ds:datastoreItem xmlns:ds="http://schemas.openxmlformats.org/officeDocument/2006/customXml" ds:itemID="{E0B21EAE-A0CF-7D43-90FD-CB2BB4A07144}">
+<ds:datastoreItem xmlns:ds="http://schemas.openxmlformats.org/officeDocument/2006/customXml" ds:itemID="{DE9D1C93-93D1-408E-B825-F53A3A4CC4B2}">
   <ds:schemaRefs>
     <ds:schemaRef ds:uri="http://schemas.openxmlformats.org/officeDocument/2006/bibliography"/>
   </ds:schemaRefs>

</xml_diff>

<commit_message>
Fix according to comments 4/3/14
Fix most comments, still one to go
</commit_message>
<xml_diff>
--- a/HAA-initial Report.docx
+++ b/HAA-initial Report.docx
@@ -1,6 +1,6 @@
 
 <file path=word/document.xml><?xml version="1.0" encoding="utf-8"?>
-<w:document xmlns:wpc="http://schemas.microsoft.com/office/word/2010/wordprocessingCanvas" xmlns:mc="http://schemas.openxmlformats.org/markup-compatibility/2006" xmlns:o="urn:schemas-microsoft-com:office:office" xmlns:r="http://schemas.openxmlformats.org/officeDocument/2006/relationships" xmlns:m="http://schemas.openxmlformats.org/officeDocument/2006/math" xmlns:v="urn:schemas-microsoft-com:vml" xmlns:wp14="http://schemas.microsoft.com/office/word/2010/wordprocessingDrawing" xmlns:wp="http://schemas.openxmlformats.org/drawingml/2006/wordprocessingDrawing" xmlns:w10="urn:schemas-microsoft-com:office:word" xmlns:w="http://schemas.openxmlformats.org/wordprocessingml/2006/main" xmlns:w14="http://schemas.microsoft.com/office/word/2010/wordml" xmlns:wpg="http://schemas.microsoft.com/office/word/2010/wordprocessingGroup" xmlns:wpi="http://schemas.microsoft.com/office/word/2010/wordprocessingInk" xmlns:wne="http://schemas.microsoft.com/office/word/2006/wordml" xmlns:wps="http://schemas.microsoft.com/office/word/2010/wordprocessingShape" mc:Ignorable="w14 wp14">
+<w:document xmlns:wpc="http://schemas.microsoft.com/office/word/2010/wordprocessingCanvas" xmlns:mo="http://schemas.microsoft.com/office/mac/office/2008/main" xmlns:mc="http://schemas.openxmlformats.org/markup-compatibility/2006" xmlns:mv="urn:schemas-microsoft-com:mac:vml" xmlns:o="urn:schemas-microsoft-com:office:office" xmlns:r="http://schemas.openxmlformats.org/officeDocument/2006/relationships" xmlns:m="http://schemas.openxmlformats.org/officeDocument/2006/math" xmlns:v="urn:schemas-microsoft-com:vml" xmlns:wp14="http://schemas.microsoft.com/office/word/2010/wordprocessingDrawing" xmlns:wp="http://schemas.openxmlformats.org/drawingml/2006/wordprocessingDrawing" xmlns:w10="urn:schemas-microsoft-com:office:word" xmlns:w="http://schemas.openxmlformats.org/wordprocessingml/2006/main" xmlns:w14="http://schemas.microsoft.com/office/word/2010/wordml" xmlns:wpg="http://schemas.microsoft.com/office/word/2010/wordprocessingGroup" xmlns:wpi="http://schemas.microsoft.com/office/word/2010/wordprocessingInk" xmlns:wne="http://schemas.microsoft.com/office/word/2006/wordml" xmlns:wps="http://schemas.microsoft.com/office/word/2010/wordprocessingShape" mc:Ignorable="w14 wp14">
   <w:body>
     <w:sdt>
       <w:sdtPr>
@@ -179,7 +179,6 @@
             <w:t>Abstract</w:t>
           </w:r>
         </w:p>
-        <w:commentRangeStart w:id="0"/>
         <w:p>
           <w:pPr>
             <w:jc w:val="both"/>
@@ -217,29 +216,26 @@
               </w:r>
             </w:sdtContent>
           </w:sdt>
-          <w:commentRangeStart w:id="1"/>
-          <w:commentRangeEnd w:id="0"/>
           <w:r>
             <w:rPr>
               <w:sz w:val="20"/>
               <w:szCs w:val="20"/>
             </w:rPr>
-            <w:t xml:space="preserve">The Manchester </w:t>
-          </w:r>
-          <w:r>
-            <w:rPr>
-              <w:rStyle w:val="CommentReference"/>
+            <w:t xml:space="preserve">The Manchester Sushi Finder is an </w:t>
+          </w:r>
+          <w:r>
+            <w:rPr>
               <w:sz w:val="20"/>
               <w:szCs w:val="20"/>
             </w:rPr>
-            <w:commentReference w:id="0"/>
+            <w:t>interface that</w:t>
           </w:r>
           <w:r>
             <w:rPr>
               <w:sz w:val="20"/>
               <w:szCs w:val="20"/>
             </w:rPr>
-            <w:t xml:space="preserve">Sushi Finder is an interface which allows user to interact with </w:t>
+            <w:t xml:space="preserve"> allows user to interact with </w:t>
           </w:r>
           <w:proofErr w:type="gramStart"/>
           <w:r>
@@ -278,57 +274,26 @@
             </w:rPr>
             <w:t>.</w:t>
           </w:r>
-          <w:commentRangeEnd w:id="1"/>
-          <w:r>
-            <w:rPr>
-              <w:rStyle w:val="CommentReference"/>
+          <w:r>
+            <w:rPr>
               <w:sz w:val="20"/>
               <w:szCs w:val="20"/>
             </w:rPr>
-            <w:commentReference w:id="1"/>
+            <w:t xml:space="preserve"> </w:t>
           </w:r>
           <w:r>
             <w:rPr>
               <w:sz w:val="20"/>
               <w:szCs w:val="20"/>
             </w:rPr>
-            <w:t xml:space="preserve"> </w:t>
-          </w:r>
-          <w:commentRangeStart w:id="2"/>
+            <w:t>The purpose is to make this application more configurable and flexible by including the configurations in the OWL ontology as annotations</w:t>
+          </w:r>
           <w:r>
             <w:rPr>
               <w:sz w:val="20"/>
               <w:szCs w:val="20"/>
             </w:rPr>
-            <w:t>The purpose is t</w:t>
-          </w:r>
-          <w:r>
-            <w:rPr>
-              <w:sz w:val="20"/>
-              <w:szCs w:val="20"/>
-            </w:rPr>
-            <w:t>o make this application more configurable and flexible by including the configurations in the OWL ontology as annotations</w:t>
-          </w:r>
-          <w:r>
-            <w:rPr>
-              <w:sz w:val="20"/>
-              <w:szCs w:val="20"/>
-            </w:rPr>
-            <w:t>, this project is introduced</w:t>
-          </w:r>
-          <w:commentRangeEnd w:id="2"/>
-          <w:r>
-            <w:rPr>
-              <w:rStyle w:val="CommentReference"/>
-            </w:rPr>
-            <w:commentReference w:id="2"/>
-          </w:r>
-          <w:r>
-            <w:rPr>
-              <w:sz w:val="20"/>
-              <w:szCs w:val="20"/>
-            </w:rPr>
-            <w:t>.</w:t>
+            <w:t>, this project is introduced.</w:t>
           </w:r>
           <w:r>
             <w:rPr>
@@ -439,9 +404,7 @@
             <w:rPr>
               <w:b w:val="0"/>
               <w:noProof/>
-              <w:sz w:val="22"/>
-              <w:szCs w:val="22"/>
-              <w:lang w:val="en-GB" w:eastAsia="en-GB"/>
+              <w:lang w:eastAsia="ja-JP"/>
             </w:rPr>
           </w:pPr>
           <w:r>
@@ -459,63 +422,53 @@
             </w:rPr>
             <w:fldChar w:fldCharType="separate"/>
           </w:r>
-          <w:hyperlink w:anchor="_Toc381443906" w:history="1">
-            <w:r>
-              <w:rPr>
-                <w:rStyle w:val="Hyperlink"/>
-                <w:noProof/>
-              </w:rPr>
-              <w:t>INTRODUCTION:</w:t>
-            </w:r>
-            <w:r>
-              <w:rPr>
-                <w:noProof/>
-                <w:webHidden/>
-              </w:rPr>
-              <w:tab/>
-            </w:r>
-            <w:r>
-              <w:rPr>
-                <w:noProof/>
-                <w:webHidden/>
-              </w:rPr>
-              <w:fldChar w:fldCharType="begin"/>
-            </w:r>
-            <w:r>
-              <w:rPr>
-                <w:noProof/>
-                <w:webHidden/>
-              </w:rPr>
-              <w:instrText xml:space="preserve"> PAGEREF _Toc381443906 \h </w:instrText>
-            </w:r>
-            <w:r>
-              <w:rPr>
-                <w:noProof/>
-                <w:webHidden/>
-              </w:rPr>
-            </w:r>
-            <w:r>
-              <w:rPr>
-                <w:noProof/>
-                <w:webHidden/>
-              </w:rPr>
-              <w:fldChar w:fldCharType="separate"/>
-            </w:r>
-            <w:r>
-              <w:rPr>
-                <w:noProof/>
-                <w:webHidden/>
-              </w:rPr>
-              <w:t>3</w:t>
-            </w:r>
-            <w:r>
-              <w:rPr>
-                <w:noProof/>
-                <w:webHidden/>
-              </w:rPr>
-              <w:fldChar w:fldCharType="end"/>
-            </w:r>
-          </w:hyperlink>
+          <w:r>
+            <w:rPr>
+              <w:noProof/>
+            </w:rPr>
+            <w:t>INTRODUCTION:</w:t>
+          </w:r>
+          <w:r>
+            <w:rPr>
+              <w:noProof/>
+            </w:rPr>
+            <w:tab/>
+          </w:r>
+          <w:r>
+            <w:rPr>
+              <w:noProof/>
+            </w:rPr>
+            <w:fldChar w:fldCharType="begin"/>
+          </w:r>
+          <w:r>
+            <w:rPr>
+              <w:noProof/>
+            </w:rPr>
+            <w:instrText xml:space="preserve"> PAGEREF _Toc255464549 \h </w:instrText>
+          </w:r>
+          <w:r>
+            <w:rPr>
+              <w:noProof/>
+            </w:rPr>
+          </w:r>
+          <w:r>
+            <w:rPr>
+              <w:noProof/>
+            </w:rPr>
+            <w:fldChar w:fldCharType="separate"/>
+          </w:r>
+          <w:r>
+            <w:rPr>
+              <w:noProof/>
+            </w:rPr>
+            <w:t>3</w:t>
+          </w:r>
+          <w:r>
+            <w:rPr>
+              <w:noProof/>
+            </w:rPr>
+            <w:fldChar w:fldCharType="end"/>
+          </w:r>
         </w:p>
         <w:p>
           <w:pPr>
@@ -526,68 +479,56 @@
             <w:rPr>
               <w:b w:val="0"/>
               <w:noProof/>
-              <w:sz w:val="22"/>
-              <w:szCs w:val="22"/>
-              <w:lang w:val="en-GB" w:eastAsia="en-GB"/>
+              <w:lang w:eastAsia="ja-JP"/>
             </w:rPr>
           </w:pPr>
-          <w:hyperlink w:anchor="_Toc381443907" w:history="1">
-            <w:r>
-              <w:rPr>
-                <w:rStyle w:val="Hyperlink"/>
-                <w:noProof/>
-              </w:rPr>
-              <w:t>MOTIVATION:</w:t>
-            </w:r>
-            <w:r>
-              <w:rPr>
-                <w:noProof/>
-                <w:webHidden/>
-              </w:rPr>
-              <w:tab/>
-            </w:r>
-            <w:r>
-              <w:rPr>
-                <w:noProof/>
-                <w:webHidden/>
-              </w:rPr>
-              <w:fldChar w:fldCharType="begin"/>
-            </w:r>
-            <w:r>
-              <w:rPr>
-                <w:noProof/>
-                <w:webHidden/>
-              </w:rPr>
-              <w:instrText xml:space="preserve"> PAGEREF _Toc381443907 \h </w:instrText>
-            </w:r>
-            <w:r>
-              <w:rPr>
-                <w:noProof/>
-                <w:webHidden/>
-              </w:rPr>
-            </w:r>
-            <w:r>
-              <w:rPr>
-                <w:noProof/>
-                <w:webHidden/>
-              </w:rPr>
-              <w:fldChar w:fldCharType="separate"/>
-            </w:r>
-            <w:r>
-              <w:rPr>
-                <w:noProof/>
-                <w:webHidden/>
-              </w:rPr>
-              <w:t>3</w:t>
-            </w:r>
-            <w:r>
-              <w:rPr>
-                <w:noProof/>
-                <w:webHidden/>
-              </w:rPr>
-              <w:fldChar w:fldCharType="end"/>
-            </w:r>
-          </w:hyperlink>
+          <w:r>
+            <w:rPr>
+              <w:noProof/>
+            </w:rPr>
+            <w:t>MOTIVATION:</w:t>
+          </w:r>
+          <w:r>
+            <w:rPr>
+              <w:noProof/>
+            </w:rPr>
+            <w:tab/>
+          </w:r>
+          <w:r>
+            <w:rPr>
+              <w:noProof/>
+            </w:rPr>
+            <w:fldChar w:fldCharType="begin"/>
+          </w:r>
+          <w:r>
+            <w:rPr>
+              <w:noProof/>
+            </w:rPr>
+            <w:instrText xml:space="preserve"> PAGEREF _Toc255464550 \h </w:instrText>
+          </w:r>
+          <w:r>
+            <w:rPr>
+              <w:noProof/>
+            </w:rPr>
+          </w:r>
+          <w:r>
+            <w:rPr>
+              <w:noProof/>
+            </w:rPr>
+            <w:fldChar w:fldCharType="separate"/>
+          </w:r>
+          <w:r>
+            <w:rPr>
+              <w:noProof/>
+            </w:rPr>
+            <w:t>3</w:t>
+          </w:r>
+          <w:r>
+            <w:rPr>
+              <w:noProof/>
+            </w:rPr>
+            <w:fldChar w:fldCharType="end"/>
+          </w:r>
         </w:p>
         <w:p>
           <w:pPr>
@@ -598,68 +539,56 @@
             <w:rPr>
               <w:b w:val="0"/>
               <w:noProof/>
-              <w:sz w:val="22"/>
-              <w:szCs w:val="22"/>
-              <w:lang w:val="en-GB" w:eastAsia="en-GB"/>
+              <w:lang w:eastAsia="ja-JP"/>
             </w:rPr>
           </w:pPr>
-          <w:hyperlink w:anchor="_Toc381443908" w:history="1">
-            <w:r>
-              <w:rPr>
-                <w:rStyle w:val="Hyperlink"/>
-                <w:noProof/>
-              </w:rPr>
-              <w:t>AIMS AND OBJECTIVES:</w:t>
-            </w:r>
-            <w:r>
-              <w:rPr>
-                <w:noProof/>
-                <w:webHidden/>
-              </w:rPr>
-              <w:tab/>
-            </w:r>
-            <w:r>
-              <w:rPr>
-                <w:noProof/>
-                <w:webHidden/>
-              </w:rPr>
-              <w:fldChar w:fldCharType="begin"/>
-            </w:r>
-            <w:r>
-              <w:rPr>
-                <w:noProof/>
-                <w:webHidden/>
-              </w:rPr>
-              <w:instrText xml:space="preserve"> PAGEREF _Toc381443908 \h </w:instrText>
-            </w:r>
-            <w:r>
-              <w:rPr>
-                <w:noProof/>
-                <w:webHidden/>
-              </w:rPr>
-            </w:r>
-            <w:r>
-              <w:rPr>
-                <w:noProof/>
-                <w:webHidden/>
-              </w:rPr>
-              <w:fldChar w:fldCharType="separate"/>
-            </w:r>
-            <w:r>
-              <w:rPr>
-                <w:noProof/>
-                <w:webHidden/>
-              </w:rPr>
-              <w:t>4</w:t>
-            </w:r>
-            <w:r>
-              <w:rPr>
-                <w:noProof/>
-                <w:webHidden/>
-              </w:rPr>
-              <w:fldChar w:fldCharType="end"/>
-            </w:r>
-          </w:hyperlink>
+          <w:r>
+            <w:rPr>
+              <w:noProof/>
+            </w:rPr>
+            <w:t>AIMS AND OBJECTIVES:</w:t>
+          </w:r>
+          <w:r>
+            <w:rPr>
+              <w:noProof/>
+            </w:rPr>
+            <w:tab/>
+          </w:r>
+          <w:r>
+            <w:rPr>
+              <w:noProof/>
+            </w:rPr>
+            <w:fldChar w:fldCharType="begin"/>
+          </w:r>
+          <w:r>
+            <w:rPr>
+              <w:noProof/>
+            </w:rPr>
+            <w:instrText xml:space="preserve"> PAGEREF _Toc255464551 \h </w:instrText>
+          </w:r>
+          <w:r>
+            <w:rPr>
+              <w:noProof/>
+            </w:rPr>
+          </w:r>
+          <w:r>
+            <w:rPr>
+              <w:noProof/>
+            </w:rPr>
+            <w:fldChar w:fldCharType="separate"/>
+          </w:r>
+          <w:r>
+            <w:rPr>
+              <w:noProof/>
+            </w:rPr>
+            <w:t>3</w:t>
+          </w:r>
+          <w:r>
+            <w:rPr>
+              <w:noProof/>
+            </w:rPr>
+            <w:fldChar w:fldCharType="end"/>
+          </w:r>
         </w:p>
         <w:p>
           <w:pPr>
@@ -670,66 +599,58 @@
             <w:rPr>
               <w:b w:val="0"/>
               <w:noProof/>
-              <w:lang w:val="en-GB" w:eastAsia="en-GB"/>
+              <w:sz w:val="24"/>
+              <w:szCs w:val="24"/>
+              <w:lang w:eastAsia="ja-JP"/>
             </w:rPr>
           </w:pPr>
-          <w:hyperlink w:anchor="_Toc381443909" w:history="1">
-            <w:r>
-              <w:rPr>
-                <w:rStyle w:val="Hyperlink"/>
-                <w:noProof/>
-              </w:rPr>
-              <w:t>Aims:</w:t>
-            </w:r>
-            <w:r>
-              <w:rPr>
-                <w:noProof/>
-                <w:webHidden/>
-              </w:rPr>
-              <w:tab/>
-            </w:r>
-            <w:r>
-              <w:rPr>
-                <w:noProof/>
-                <w:webHidden/>
-              </w:rPr>
-              <w:fldChar w:fldCharType="begin"/>
-            </w:r>
-            <w:r>
-              <w:rPr>
-                <w:noProof/>
-                <w:webHidden/>
-              </w:rPr>
-              <w:instrText xml:space="preserve"> PAGEREF _Toc381443909 \h </w:instrText>
-            </w:r>
-            <w:r>
-              <w:rPr>
-                <w:noProof/>
-                <w:webHidden/>
-              </w:rPr>
-            </w:r>
-            <w:r>
-              <w:rPr>
-                <w:noProof/>
-                <w:webHidden/>
-              </w:rPr>
-              <w:fldChar w:fldCharType="separate"/>
-            </w:r>
-            <w:r>
-              <w:rPr>
-                <w:noProof/>
-                <w:webHidden/>
-              </w:rPr>
-              <w:t>4</w:t>
-            </w:r>
-            <w:r>
-              <w:rPr>
-                <w:noProof/>
-                <w:webHidden/>
-              </w:rPr>
-              <w:fldChar w:fldCharType="end"/>
-            </w:r>
-          </w:hyperlink>
+          <w:r>
+            <w:rPr>
+              <w:noProof/>
+            </w:rPr>
+            <w:t>Aims:</w:t>
+          </w:r>
+          <w:r>
+            <w:rPr>
+              <w:noProof/>
+            </w:rPr>
+            <w:tab/>
+          </w:r>
+          <w:r>
+            <w:rPr>
+              <w:noProof/>
+            </w:rPr>
+            <w:fldChar w:fldCharType="begin"/>
+          </w:r>
+          <w:r>
+            <w:rPr>
+              <w:noProof/>
+            </w:rPr>
+            <w:instrText xml:space="preserve"> PAGEREF _Toc255464552 \h </w:instrText>
+          </w:r>
+          <w:r>
+            <w:rPr>
+              <w:noProof/>
+            </w:rPr>
+          </w:r>
+          <w:r>
+            <w:rPr>
+              <w:noProof/>
+            </w:rPr>
+            <w:fldChar w:fldCharType="separate"/>
+          </w:r>
+          <w:r>
+            <w:rPr>
+              <w:noProof/>
+            </w:rPr>
+            <w:t>3</w:t>
+          </w:r>
+          <w:r>
+            <w:rPr>
+              <w:noProof/>
+            </w:rPr>
+            <w:fldChar w:fldCharType="end"/>
+          </w:r>
         </w:p>
         <w:p>
           <w:pPr>
@@ -740,66 +661,58 @@
             <w:rPr>
               <w:b w:val="0"/>
               <w:noProof/>
-              <w:lang w:val="en-GB" w:eastAsia="en-GB"/>
+              <w:sz w:val="24"/>
+              <w:szCs w:val="24"/>
+              <w:lang w:eastAsia="ja-JP"/>
             </w:rPr>
           </w:pPr>
-          <w:hyperlink w:anchor="_Toc381443910" w:history="1">
-            <w:r>
-              <w:rPr>
-                <w:rStyle w:val="Hyperlink"/>
-                <w:noProof/>
-              </w:rPr>
-              <w:t>Objectives:</w:t>
-            </w:r>
-            <w:r>
-              <w:rPr>
-                <w:noProof/>
-                <w:webHidden/>
-              </w:rPr>
-              <w:tab/>
-            </w:r>
-            <w:r>
-              <w:rPr>
-                <w:noProof/>
-                <w:webHidden/>
-              </w:rPr>
-              <w:fldChar w:fldCharType="begin"/>
-            </w:r>
-            <w:r>
-              <w:rPr>
-                <w:noProof/>
-                <w:webHidden/>
-              </w:rPr>
-              <w:instrText xml:space="preserve"> PAGEREF _Toc381443910 \h </w:instrText>
-            </w:r>
-            <w:r>
-              <w:rPr>
-                <w:noProof/>
-                <w:webHidden/>
-              </w:rPr>
-            </w:r>
-            <w:r>
-              <w:rPr>
-                <w:noProof/>
-                <w:webHidden/>
-              </w:rPr>
-              <w:fldChar w:fldCharType="separate"/>
-            </w:r>
-            <w:r>
-              <w:rPr>
-                <w:noProof/>
-                <w:webHidden/>
-              </w:rPr>
-              <w:t>4</w:t>
-            </w:r>
-            <w:r>
-              <w:rPr>
-                <w:noProof/>
-                <w:webHidden/>
-              </w:rPr>
-              <w:fldChar w:fldCharType="end"/>
-            </w:r>
-          </w:hyperlink>
+          <w:r>
+            <w:rPr>
+              <w:noProof/>
+            </w:rPr>
+            <w:t>Objectives:</w:t>
+          </w:r>
+          <w:r>
+            <w:rPr>
+              <w:noProof/>
+            </w:rPr>
+            <w:tab/>
+          </w:r>
+          <w:r>
+            <w:rPr>
+              <w:noProof/>
+            </w:rPr>
+            <w:fldChar w:fldCharType="begin"/>
+          </w:r>
+          <w:r>
+            <w:rPr>
+              <w:noProof/>
+            </w:rPr>
+            <w:instrText xml:space="preserve"> PAGEREF _Toc255464553 \h </w:instrText>
+          </w:r>
+          <w:r>
+            <w:rPr>
+              <w:noProof/>
+            </w:rPr>
+          </w:r>
+          <w:r>
+            <w:rPr>
+              <w:noProof/>
+            </w:rPr>
+            <w:fldChar w:fldCharType="separate"/>
+          </w:r>
+          <w:r>
+            <w:rPr>
+              <w:noProof/>
+            </w:rPr>
+            <w:t>4</w:t>
+          </w:r>
+          <w:r>
+            <w:rPr>
+              <w:noProof/>
+            </w:rPr>
+            <w:fldChar w:fldCharType="end"/>
+          </w:r>
         </w:p>
         <w:p>
           <w:pPr>
@@ -810,68 +723,56 @@
             <w:rPr>
               <w:b w:val="0"/>
               <w:noProof/>
-              <w:sz w:val="22"/>
-              <w:szCs w:val="22"/>
-              <w:lang w:val="en-GB" w:eastAsia="en-GB"/>
+              <w:lang w:eastAsia="ja-JP"/>
             </w:rPr>
           </w:pPr>
-          <w:hyperlink w:anchor="_Toc381443911" w:history="1">
-            <w:r>
-              <w:rPr>
-                <w:rStyle w:val="Hyperlink"/>
-                <w:noProof/>
-              </w:rPr>
-              <w:t>SCOPE:</w:t>
-            </w:r>
-            <w:r>
-              <w:rPr>
-                <w:noProof/>
-                <w:webHidden/>
-              </w:rPr>
-              <w:tab/>
-            </w:r>
-            <w:r>
-              <w:rPr>
-                <w:noProof/>
-                <w:webHidden/>
-              </w:rPr>
-              <w:fldChar w:fldCharType="begin"/>
-            </w:r>
-            <w:r>
-              <w:rPr>
-                <w:noProof/>
-                <w:webHidden/>
-              </w:rPr>
-              <w:instrText xml:space="preserve"> PAGEREF _Toc381443911 \h </w:instrText>
-            </w:r>
-            <w:r>
-              <w:rPr>
-                <w:noProof/>
-                <w:webHidden/>
-              </w:rPr>
-            </w:r>
-            <w:r>
-              <w:rPr>
-                <w:noProof/>
-                <w:webHidden/>
-              </w:rPr>
-              <w:fldChar w:fldCharType="separate"/>
-            </w:r>
-            <w:r>
-              <w:rPr>
-                <w:noProof/>
-                <w:webHidden/>
-              </w:rPr>
-              <w:t>4</w:t>
-            </w:r>
-            <w:r>
-              <w:rPr>
-                <w:noProof/>
-                <w:webHidden/>
-              </w:rPr>
-              <w:fldChar w:fldCharType="end"/>
-            </w:r>
-          </w:hyperlink>
+          <w:r>
+            <w:rPr>
+              <w:noProof/>
+            </w:rPr>
+            <w:t>SCOPE:</w:t>
+          </w:r>
+          <w:r>
+            <w:rPr>
+              <w:noProof/>
+            </w:rPr>
+            <w:tab/>
+          </w:r>
+          <w:r>
+            <w:rPr>
+              <w:noProof/>
+            </w:rPr>
+            <w:fldChar w:fldCharType="begin"/>
+          </w:r>
+          <w:r>
+            <w:rPr>
+              <w:noProof/>
+            </w:rPr>
+            <w:instrText xml:space="preserve"> PAGEREF _Toc255464554 \h </w:instrText>
+          </w:r>
+          <w:r>
+            <w:rPr>
+              <w:noProof/>
+            </w:rPr>
+          </w:r>
+          <w:r>
+            <w:rPr>
+              <w:noProof/>
+            </w:rPr>
+            <w:fldChar w:fldCharType="separate"/>
+          </w:r>
+          <w:r>
+            <w:rPr>
+              <w:noProof/>
+            </w:rPr>
+            <w:t>4</w:t>
+          </w:r>
+          <w:r>
+            <w:rPr>
+              <w:noProof/>
+            </w:rPr>
+            <w:fldChar w:fldCharType="end"/>
+          </w:r>
         </w:p>
         <w:p>
           <w:pPr>
@@ -882,66 +783,58 @@
             <w:rPr>
               <w:b w:val="0"/>
               <w:noProof/>
-              <w:lang w:val="en-GB" w:eastAsia="en-GB"/>
+              <w:sz w:val="24"/>
+              <w:szCs w:val="24"/>
+              <w:lang w:eastAsia="ja-JP"/>
             </w:rPr>
           </w:pPr>
-          <w:hyperlink w:anchor="_Toc381443912" w:history="1">
-            <w:r>
-              <w:rPr>
-                <w:rStyle w:val="Hyperlink"/>
-                <w:noProof/>
-              </w:rPr>
-              <w:t>Within Scope:</w:t>
-            </w:r>
-            <w:r>
-              <w:rPr>
-                <w:noProof/>
-                <w:webHidden/>
-              </w:rPr>
-              <w:tab/>
-            </w:r>
-            <w:r>
-              <w:rPr>
-                <w:noProof/>
-                <w:webHidden/>
-              </w:rPr>
-              <w:fldChar w:fldCharType="begin"/>
-            </w:r>
-            <w:r>
-              <w:rPr>
-                <w:noProof/>
-                <w:webHidden/>
-              </w:rPr>
-              <w:instrText xml:space="preserve"> PAGEREF _Toc381443912 \h </w:instrText>
-            </w:r>
-            <w:r>
-              <w:rPr>
-                <w:noProof/>
-                <w:webHidden/>
-              </w:rPr>
-            </w:r>
-            <w:r>
-              <w:rPr>
-                <w:noProof/>
-                <w:webHidden/>
-              </w:rPr>
-              <w:fldChar w:fldCharType="separate"/>
-            </w:r>
-            <w:r>
-              <w:rPr>
-                <w:noProof/>
-                <w:webHidden/>
-              </w:rPr>
-              <w:t>4</w:t>
-            </w:r>
-            <w:r>
-              <w:rPr>
-                <w:noProof/>
-                <w:webHidden/>
-              </w:rPr>
-              <w:fldChar w:fldCharType="end"/>
-            </w:r>
-          </w:hyperlink>
+          <w:r>
+            <w:rPr>
+              <w:noProof/>
+            </w:rPr>
+            <w:t>Within Scope:</w:t>
+          </w:r>
+          <w:r>
+            <w:rPr>
+              <w:noProof/>
+            </w:rPr>
+            <w:tab/>
+          </w:r>
+          <w:r>
+            <w:rPr>
+              <w:noProof/>
+            </w:rPr>
+            <w:fldChar w:fldCharType="begin"/>
+          </w:r>
+          <w:r>
+            <w:rPr>
+              <w:noProof/>
+            </w:rPr>
+            <w:instrText xml:space="preserve"> PAGEREF _Toc255464555 \h </w:instrText>
+          </w:r>
+          <w:r>
+            <w:rPr>
+              <w:noProof/>
+            </w:rPr>
+          </w:r>
+          <w:r>
+            <w:rPr>
+              <w:noProof/>
+            </w:rPr>
+            <w:fldChar w:fldCharType="separate"/>
+          </w:r>
+          <w:r>
+            <w:rPr>
+              <w:noProof/>
+            </w:rPr>
+            <w:t>4</w:t>
+          </w:r>
+          <w:r>
+            <w:rPr>
+              <w:noProof/>
+            </w:rPr>
+            <w:fldChar w:fldCharType="end"/>
+          </w:r>
         </w:p>
         <w:p>
           <w:pPr>
@@ -952,66 +845,58 @@
             <w:rPr>
               <w:b w:val="0"/>
               <w:noProof/>
-              <w:lang w:val="en-GB" w:eastAsia="en-GB"/>
+              <w:sz w:val="24"/>
+              <w:szCs w:val="24"/>
+              <w:lang w:eastAsia="ja-JP"/>
             </w:rPr>
           </w:pPr>
-          <w:hyperlink w:anchor="_Toc381443913" w:history="1">
-            <w:r>
-              <w:rPr>
-                <w:rStyle w:val="Hyperlink"/>
-                <w:noProof/>
-              </w:rPr>
-              <w:t>May fall in the scope:</w:t>
-            </w:r>
-            <w:r>
-              <w:rPr>
-                <w:noProof/>
-                <w:webHidden/>
-              </w:rPr>
-              <w:tab/>
-            </w:r>
-            <w:r>
-              <w:rPr>
-                <w:noProof/>
-                <w:webHidden/>
-              </w:rPr>
-              <w:fldChar w:fldCharType="begin"/>
-            </w:r>
-            <w:r>
-              <w:rPr>
-                <w:noProof/>
-                <w:webHidden/>
-              </w:rPr>
-              <w:instrText xml:space="preserve"> PAGEREF _Toc381443913 \h </w:instrText>
-            </w:r>
-            <w:r>
-              <w:rPr>
-                <w:noProof/>
-                <w:webHidden/>
-              </w:rPr>
-            </w:r>
-            <w:r>
-              <w:rPr>
-                <w:noProof/>
-                <w:webHidden/>
-              </w:rPr>
-              <w:fldChar w:fldCharType="separate"/>
-            </w:r>
-            <w:r>
-              <w:rPr>
-                <w:noProof/>
-                <w:webHidden/>
-              </w:rPr>
-              <w:t>5</w:t>
-            </w:r>
-            <w:r>
-              <w:rPr>
-                <w:noProof/>
-                <w:webHidden/>
-              </w:rPr>
-              <w:fldChar w:fldCharType="end"/>
-            </w:r>
-          </w:hyperlink>
+          <w:r>
+            <w:rPr>
+              <w:noProof/>
+            </w:rPr>
+            <w:t>May fall in the scope:</w:t>
+          </w:r>
+          <w:r>
+            <w:rPr>
+              <w:noProof/>
+            </w:rPr>
+            <w:tab/>
+          </w:r>
+          <w:r>
+            <w:rPr>
+              <w:noProof/>
+            </w:rPr>
+            <w:fldChar w:fldCharType="begin"/>
+          </w:r>
+          <w:r>
+            <w:rPr>
+              <w:noProof/>
+            </w:rPr>
+            <w:instrText xml:space="preserve"> PAGEREF _Toc255464556 \h </w:instrText>
+          </w:r>
+          <w:r>
+            <w:rPr>
+              <w:noProof/>
+            </w:rPr>
+          </w:r>
+          <w:r>
+            <w:rPr>
+              <w:noProof/>
+            </w:rPr>
+            <w:fldChar w:fldCharType="separate"/>
+          </w:r>
+          <w:r>
+            <w:rPr>
+              <w:noProof/>
+            </w:rPr>
+            <w:t>4</w:t>
+          </w:r>
+          <w:r>
+            <w:rPr>
+              <w:noProof/>
+            </w:rPr>
+            <w:fldChar w:fldCharType="end"/>
+          </w:r>
         </w:p>
         <w:p>
           <w:pPr>
@@ -1022,68 +907,56 @@
             <w:rPr>
               <w:b w:val="0"/>
               <w:noProof/>
-              <w:sz w:val="22"/>
-              <w:szCs w:val="22"/>
-              <w:lang w:val="en-GB" w:eastAsia="en-GB"/>
+              <w:lang w:eastAsia="ja-JP"/>
             </w:rPr>
           </w:pPr>
-          <w:hyperlink w:anchor="_Toc381443914" w:history="1">
-            <w:r>
-              <w:rPr>
-                <w:rStyle w:val="Hyperlink"/>
-                <w:noProof/>
-              </w:rPr>
-              <w:t>PLAN:</w:t>
-            </w:r>
-            <w:r>
-              <w:rPr>
-                <w:noProof/>
-                <w:webHidden/>
-              </w:rPr>
-              <w:tab/>
-            </w:r>
-            <w:r>
-              <w:rPr>
-                <w:noProof/>
-                <w:webHidden/>
-              </w:rPr>
-              <w:fldChar w:fldCharType="begin"/>
-            </w:r>
-            <w:r>
-              <w:rPr>
-                <w:noProof/>
-                <w:webHidden/>
-              </w:rPr>
-              <w:instrText xml:space="preserve"> PAGEREF _Toc381443914 \h </w:instrText>
-            </w:r>
-            <w:r>
-              <w:rPr>
-                <w:noProof/>
-                <w:webHidden/>
-              </w:rPr>
-            </w:r>
-            <w:r>
-              <w:rPr>
-                <w:noProof/>
-                <w:webHidden/>
-              </w:rPr>
-              <w:fldChar w:fldCharType="separate"/>
-            </w:r>
-            <w:r>
-              <w:rPr>
-                <w:noProof/>
-                <w:webHidden/>
-              </w:rPr>
-              <w:t>5</w:t>
-            </w:r>
-            <w:r>
-              <w:rPr>
-                <w:noProof/>
-                <w:webHidden/>
-              </w:rPr>
-              <w:fldChar w:fldCharType="end"/>
-            </w:r>
-          </w:hyperlink>
+          <w:r>
+            <w:rPr>
+              <w:noProof/>
+            </w:rPr>
+            <w:t>PLAN:</w:t>
+          </w:r>
+          <w:r>
+            <w:rPr>
+              <w:noProof/>
+            </w:rPr>
+            <w:tab/>
+          </w:r>
+          <w:r>
+            <w:rPr>
+              <w:noProof/>
+            </w:rPr>
+            <w:fldChar w:fldCharType="begin"/>
+          </w:r>
+          <w:r>
+            <w:rPr>
+              <w:noProof/>
+            </w:rPr>
+            <w:instrText xml:space="preserve"> PAGEREF _Toc255464557 \h </w:instrText>
+          </w:r>
+          <w:r>
+            <w:rPr>
+              <w:noProof/>
+            </w:rPr>
+          </w:r>
+          <w:r>
+            <w:rPr>
+              <w:noProof/>
+            </w:rPr>
+            <w:fldChar w:fldCharType="separate"/>
+          </w:r>
+          <w:r>
+            <w:rPr>
+              <w:noProof/>
+            </w:rPr>
+            <w:t>5</w:t>
+          </w:r>
+          <w:r>
+            <w:rPr>
+              <w:noProof/>
+            </w:rPr>
+            <w:fldChar w:fldCharType="end"/>
+          </w:r>
         </w:p>
         <w:p>
           <w:pPr>
@@ -1121,7 +994,7 @@
           <w:szCs w:val="28"/>
         </w:rPr>
       </w:pPr>
-      <w:bookmarkStart w:id="3" w:name="_Toc381443906"/>
+      <w:bookmarkStart w:id="0" w:name="_Toc255464549"/>
       <w:r>
         <w:rPr>
           <w:sz w:val="28"/>
@@ -1130,48 +1003,37 @@
         <w:lastRenderedPageBreak/>
         <w:t>INTRODUCTION:</w:t>
       </w:r>
-      <w:bookmarkEnd w:id="3"/>
+      <w:bookmarkEnd w:id="0"/>
     </w:p>
     <w:p>
       <w:pPr>
         <w:jc w:val="both"/>
       </w:pPr>
-      <w:commentRangeStart w:id="4"/>
-      <w:r>
-        <w:t>In this project, an interface between the end-user and Web Ontology Language (OWL) ontology needs to be b</w:t>
-      </w:r>
-      <w:bookmarkStart w:id="5" w:name="_GoBack"/>
-      <w:bookmarkEnd w:id="5"/>
-      <w:r>
-        <w:t>uild</w:t>
-      </w:r>
-      <w:commentRangeEnd w:id="4"/>
-      <w:r>
-        <w:rPr>
-          <w:rStyle w:val="CommentReference"/>
-          <w:sz w:val="24"/>
-          <w:szCs w:val="24"/>
-        </w:rPr>
-        <w:commentReference w:id="4"/>
-      </w:r>
-      <w:r>
-        <w:t xml:space="preserve">. It will be build using java and it will communicate with the sushi ontology using OWL API. This interface will be configurable and flexible to allow the selection of </w:t>
-      </w:r>
-      <w:commentRangeStart w:id="6"/>
-      <w:r>
-        <w:t xml:space="preserve">sushi platters </w:t>
-      </w:r>
-      <w:commentRangeEnd w:id="6"/>
-      <w:r>
-        <w:rPr>
-          <w:rStyle w:val="CommentReference"/>
-          <w:sz w:val="24"/>
-          <w:szCs w:val="24"/>
-        </w:rPr>
-        <w:commentReference w:id="6"/>
-      </w:r>
-      <w:r>
-        <w:t>based on criteria taken from OWL ontology.</w:t>
+      <w:r>
+        <w:t xml:space="preserve">In this project, an application will be built using java. This application will </w:t>
+      </w:r>
+      <w:r>
+        <w:t>serve</w:t>
+      </w:r>
+      <w:r>
+        <w:t xml:space="preserve"> as an interface that allows users to interact with </w:t>
+      </w:r>
+      <w:proofErr w:type="gramStart"/>
+      <w:r>
+        <w:t>an ontology</w:t>
+      </w:r>
+      <w:proofErr w:type="gramEnd"/>
+      <w:r>
+        <w:t xml:space="preserve"> and construct queries over that ontology</w:t>
+      </w:r>
+      <w:r>
+        <w:t xml:space="preserve"> using OWL API</w:t>
+      </w:r>
+      <w:r>
+        <w:t>.</w:t>
+      </w:r>
+      <w:r>
+        <w:t xml:space="preserve"> </w:t>
       </w:r>
     </w:p>
     <w:p>
@@ -1184,15 +1046,28 @@
         <w:jc w:val="both"/>
       </w:pPr>
       <w:r>
-        <w:t xml:space="preserve">There is an application that provides similar functionalities to what is required in this project. This application is The Manchester Pizza Finder, which provide the same functionalities in a fixed and hardcoded way. It provides interface between one fixed pizza ontology and one pizza application in one to one relationship. The Manchester Sushi Finder will extend on that project and implement some </w:t>
-      </w:r>
-      <w:proofErr w:type="gramStart"/>
-      <w:r>
-        <w:t>functionalities</w:t>
-      </w:r>
-      <w:proofErr w:type="gramEnd"/>
-      <w:r>
-        <w:t xml:space="preserve"> that make it more flexible and configurable. </w:t>
+        <w:t>This OWL ontology, that the interface interacts with, describes the sushi domain. User</w:t>
+      </w:r>
+      <w:r>
+        <w:t>s query for</w:t>
+      </w:r>
+      <w:r>
+        <w:t xml:space="preserve"> sushi types and sushi platters based on ingredient</w:t>
+      </w:r>
+      <w:r>
+        <w:t>s, where is s</w:t>
+      </w:r>
+      <w:r>
+        <w:t>ushi is a piece of any type of sushi, and sushi platter is a dish that contains one or more types of sushi pieces.</w:t>
+      </w:r>
+      <w:r>
+        <w:t xml:space="preserve"> In the light of this, the</w:t>
+      </w:r>
+      <w:r>
+        <w:t xml:space="preserve"> interface will be configurable and flexible to allow the selection of sushi platters based on criteria taken from OWL ontology</w:t>
+      </w:r>
+      <w:r>
+        <w:t xml:space="preserve"> rather that storing it in configuration file.</w:t>
       </w:r>
     </w:p>
     <w:p>
@@ -1205,15 +1080,28 @@
         <w:jc w:val="both"/>
       </w:pPr>
       <w:r>
-        <w:t xml:space="preserve">In this report, the drive behind this project shall be discussed. That is followed by the aims and objectives. </w:t>
+        <w:t xml:space="preserve">There is an application that provides similar functionalities to what is required in this project. This application is The Manchester Pizza Finder, which provide the same functionalities in a fixed and hardcoded way. It provides interface between one fixed pizza ontology and one pizza application in one to one relationship. The Manchester Sushi Finder will extend on that project and implement some </w:t>
       </w:r>
       <w:proofErr w:type="gramStart"/>
       <w:r>
-        <w:t>Then, defining the scope of the project and the scope of items and functionalities.</w:t>
+        <w:t>functionalities</w:t>
       </w:r>
       <w:proofErr w:type="gramEnd"/>
       <w:r>
-        <w:t xml:space="preserve"> At the end, it will be concluded with detailed plan.</w:t>
+        <w:t xml:space="preserve"> that make it more flexible and configurable. </w:t>
+      </w:r>
+    </w:p>
+    <w:p>
+      <w:pPr>
+        <w:jc w:val="both"/>
+      </w:pPr>
+    </w:p>
+    <w:p>
+      <w:pPr>
+        <w:jc w:val="both"/>
+      </w:pPr>
+      <w:r>
+        <w:t>In this report, the drive behind this project shall be discussed. That is followed by the aims and objectives. Then, defining the scope of the project and the scope of items and functionalities. At the end, it will be concluded with detailed plan.</w:t>
       </w:r>
     </w:p>
     <w:p>
@@ -1229,7 +1117,7 @@
           <w:szCs w:val="28"/>
         </w:rPr>
       </w:pPr>
-      <w:bookmarkStart w:id="7" w:name="_Toc381443907"/>
+      <w:bookmarkStart w:id="1" w:name="_Toc255464550"/>
       <w:r>
         <w:rPr>
           <w:sz w:val="28"/>
@@ -1237,7 +1125,7 @@
         </w:rPr>
         <w:t>MOTIVATION:</w:t>
       </w:r>
-      <w:bookmarkEnd w:id="7"/>
+      <w:bookmarkEnd w:id="1"/>
     </w:p>
     <w:p>
       <w:pPr>
@@ -1256,18 +1144,27 @@
       <w:pPr>
         <w:jc w:val="both"/>
       </w:pPr>
-      <w:commentRangeStart w:id="8"/>
-      <w:r>
-        <w:t>When we took Ontology Engineering and Semantic of the Web course unit, we had to build sushi ontology during the course. There was no way to check the ontologies during the development stage. Building sushi finder will ease this process for the students and they will be able to see something while they are developing.</w:t>
-      </w:r>
-      <w:commentRangeEnd w:id="8"/>
-      <w:r>
-        <w:rPr>
-          <w:rStyle w:val="CommentReference"/>
-          <w:sz w:val="24"/>
-          <w:szCs w:val="24"/>
-        </w:rPr>
-        <w:commentReference w:id="8"/>
+      <w:bookmarkStart w:id="2" w:name="_GoBack"/>
+      <w:bookmarkEnd w:id="2"/>
+      <w:r>
+        <w:t xml:space="preserve">Ontology Engineering and Semantic of the Web course unit gave the foundations and practice required to develop Sushi ontology using OWL. In addition, it introduced java OWLAPI </w:t>
+      </w:r>
+      <w:proofErr w:type="gramStart"/>
+      <w:r>
+        <w:t>which</w:t>
+      </w:r>
+      <w:proofErr w:type="gramEnd"/>
+      <w:r>
+        <w:t xml:space="preserve"> </w:t>
+      </w:r>
+      <w:r>
+        <w:t>allows</w:t>
+      </w:r>
+      <w:r>
+        <w:t xml:space="preserve"> for an ontology to communicate with, and used by applications. The Sushi Ontology was developed using a set of patterns and techniques during the course unit.</w:t>
+      </w:r>
+      <w:r>
+        <w:t xml:space="preserve"> The Manchester Sushi Finder will make querying for certain sushi or sushi platter more dynamic and easy.</w:t>
       </w:r>
     </w:p>
     <w:p>
@@ -1282,7 +1179,7 @@
           <w:szCs w:val="28"/>
         </w:rPr>
       </w:pPr>
-      <w:bookmarkStart w:id="9" w:name="_Toc381443908"/>
+      <w:bookmarkStart w:id="3" w:name="_Toc255464551"/>
       <w:r>
         <w:rPr>
           <w:sz w:val="28"/>
@@ -1304,7 +1201,7 @@
         </w:rPr>
         <w:t>:</w:t>
       </w:r>
-      <w:bookmarkEnd w:id="9"/>
+      <w:bookmarkEnd w:id="3"/>
     </w:p>
     <w:p>
       <w:pPr>
@@ -1314,14 +1211,14 @@
           <w:numId w:val="0"/>
         </w:numPr>
       </w:pPr>
-      <w:bookmarkStart w:id="10" w:name="_Toc381443909"/>
+      <w:bookmarkStart w:id="4" w:name="_Toc255464552"/>
       <w:r>
         <w:t>Aims</w:t>
       </w:r>
       <w:r>
         <w:t>:</w:t>
       </w:r>
-      <w:bookmarkEnd w:id="10"/>
+      <w:bookmarkEnd w:id="4"/>
     </w:p>
     <w:p>
       <w:pPr>
@@ -1355,15 +1252,8 @@
         <w:jc w:val="both"/>
       </w:pPr>
       <w:r>
-        <w:t xml:space="preserve">A set of user stories and acceptance tests for the sushi </w:t>
-      </w:r>
-      <w:proofErr w:type="gramStart"/>
-      <w:r>
-        <w:t>finder  (</w:t>
-      </w:r>
-      <w:proofErr w:type="gramEnd"/>
-      <w:r>
-        <w:t>satisfied by the application).</w:t>
+        <w:lastRenderedPageBreak/>
+        <w:t>A set of user stories and acceptance tests for the sushi finder  (satisfied by the application).</w:t>
       </w:r>
     </w:p>
     <w:p>
@@ -1394,12 +1284,11 @@
         </w:numPr>
         <w:jc w:val="both"/>
       </w:pPr>
-      <w:bookmarkStart w:id="11" w:name="_Toc381443910"/>
-      <w:r>
-        <w:lastRenderedPageBreak/>
+      <w:bookmarkStart w:id="5" w:name="_Toc255464553"/>
+      <w:r>
         <w:t>Objectives:</w:t>
       </w:r>
-      <w:bookmarkEnd w:id="11"/>
+      <w:bookmarkEnd w:id="5"/>
     </w:p>
     <w:p>
       <w:pPr>
@@ -1441,16 +1330,16 @@
       <w:r>
         <w:t xml:space="preserve"> Last part of this </w:t>
       </w:r>
-      <w:commentRangeStart w:id="12"/>
+      <w:commentRangeStart w:id="6"/>
       <w:r>
         <w:t xml:space="preserve">engine </w:t>
       </w:r>
-      <w:commentRangeEnd w:id="12"/>
+      <w:commentRangeEnd w:id="6"/>
       <w:r>
         <w:rPr>
           <w:rStyle w:val="CommentReference"/>
         </w:rPr>
-        <w:commentReference w:id="12"/>
+        <w:commentReference w:id="6"/>
       </w:r>
       <w:r>
         <w:t xml:space="preserve">is the OWL Ontology which any ontology that contain </w:t>
@@ -1462,32 +1351,10 @@
         <w:t>s</w:t>
       </w:r>
       <w:r>
-        <w:t xml:space="preserve">. </w:t>
-      </w:r>
-      <w:commentRangeStart w:id="13"/>
-      <w:r>
-        <w:t xml:space="preserve">This application could have some </w:t>
-      </w:r>
-      <w:proofErr w:type="gramStart"/>
-      <w:r>
-        <w:t>dependencies,</w:t>
-      </w:r>
-      <w:proofErr w:type="gramEnd"/>
-      <w:r>
-        <w:t xml:space="preserve"> in this case Maven that manage dependencies will be used.</w:t>
-      </w:r>
-      <w:r>
-        <w:t xml:space="preserve"> </w:t>
-      </w:r>
-      <w:commentRangeEnd w:id="13"/>
-      <w:r>
-        <w:rPr>
-          <w:rStyle w:val="CommentReference"/>
-        </w:rPr>
-        <w:commentReference w:id="13"/>
-      </w:r>
-      <w:r>
-        <w:t>Application will be able to query for certain type for sushi or sushi dish.</w:t>
+        <w:t>.</w:t>
+      </w:r>
+      <w:r>
+        <w:t xml:space="preserve"> Application will be able to query for certain type for sushi or sushi dish.</w:t>
       </w:r>
     </w:p>
     <w:p>
@@ -1603,7 +1470,7 @@
           <w:szCs w:val="28"/>
         </w:rPr>
       </w:pPr>
-      <w:bookmarkStart w:id="14" w:name="_Toc381443911"/>
+      <w:bookmarkStart w:id="7" w:name="_Toc255464554"/>
       <w:r>
         <w:rPr>
           <w:sz w:val="28"/>
@@ -1611,7 +1478,7 @@
         </w:rPr>
         <w:t>SCOPE:</w:t>
       </w:r>
-      <w:bookmarkEnd w:id="14"/>
+      <w:bookmarkEnd w:id="7"/>
     </w:p>
     <w:p>
       <w:pPr>
@@ -1632,11 +1499,6 @@
       <w:r>
         <w:t>.</w:t>
       </w:r>
-    </w:p>
-    <w:p>
-      <w:pPr>
-        <w:jc w:val="both"/>
-      </w:pPr>
     </w:p>
     <w:p>
       <w:pPr>
@@ -1647,11 +1509,11 @@
         </w:numPr>
         <w:jc w:val="both"/>
       </w:pPr>
-      <w:bookmarkStart w:id="15" w:name="_Toc381443912"/>
+      <w:bookmarkStart w:id="8" w:name="_Toc255464555"/>
       <w:r>
         <w:t>Within Scope:</w:t>
       </w:r>
-      <w:bookmarkEnd w:id="15"/>
+      <w:bookmarkEnd w:id="8"/>
     </w:p>
     <w:p>
       <w:pPr>
@@ -1810,19 +1672,11 @@
         </w:numPr>
         <w:jc w:val="both"/>
       </w:pPr>
-      <w:commentRangeStart w:id="16"/>
       <w:r>
         <w:t>User can decides which thing to query about (Sushi-Sushi dishes)</w:t>
       </w:r>
       <w:r>
         <w:t>.</w:t>
-      </w:r>
-      <w:commentRangeEnd w:id="16"/>
-      <w:r>
-        <w:rPr>
-          <w:rStyle w:val="CommentReference"/>
-        </w:rPr>
-        <w:commentReference w:id="16"/>
       </w:r>
     </w:p>
     <w:p>
@@ -1852,11 +1706,11 @@
           <w:numId w:val="0"/>
         </w:numPr>
       </w:pPr>
-      <w:bookmarkStart w:id="17" w:name="_Toc381443913"/>
+      <w:bookmarkStart w:id="9" w:name="_Toc255464556"/>
       <w:r>
         <w:t>May fall in the scope:</w:t>
       </w:r>
-      <w:bookmarkEnd w:id="17"/>
+      <w:bookmarkEnd w:id="9"/>
     </w:p>
     <w:p>
       <w:pPr>
@@ -1870,18 +1724,6 @@
         <w:t>The sushi finder could be a web application for more accessibility.</w:t>
       </w:r>
     </w:p>
-    <w:p>
-      <w:r>
-        <w:t xml:space="preserve">- </w:t>
-      </w:r>
-      <w:r>
-        <w:t>Basic prototype (Pizza finder)</w:t>
-      </w:r>
-      <w:r>
-        <w:t>.</w:t>
-      </w:r>
-    </w:p>
-    <w:p/>
     <w:p>
       <w:pPr>
         <w:pStyle w:val="Heading1"/>
@@ -1894,7 +1736,7 @@
           <w:szCs w:val="28"/>
         </w:rPr>
       </w:pPr>
-      <w:bookmarkStart w:id="18" w:name="_Toc381443914"/>
+      <w:bookmarkStart w:id="10" w:name="_Toc255464557"/>
       <w:r>
         <w:rPr>
           <w:sz w:val="28"/>
@@ -1903,7 +1745,7 @@
         <w:lastRenderedPageBreak/>
         <w:t>PLAN:</w:t>
       </w:r>
-      <w:bookmarkEnd w:id="18"/>
+      <w:bookmarkEnd w:id="10"/>
     </w:p>
     <w:p>
       <w:pPr>
@@ -1912,7 +1754,6 @@
       <w:r>
         <w:rPr>
           <w:noProof/>
-          <w:lang w:val="en-GB" w:eastAsia="en-GB"/>
         </w:rPr>
         <w:drawing>
           <wp:inline distT="0" distB="0" distL="0" distR="0" wp14:anchorId="4B0182C2" wp14:editId="2B53CFFF">
@@ -1974,8 +1815,8 @@
 </file>
 
 <file path=word/comments.xml><?xml version="1.0" encoding="utf-8"?>
-<w:comments xmlns:wpc="http://schemas.microsoft.com/office/word/2010/wordprocessingCanvas" xmlns:mc="http://schemas.openxmlformats.org/markup-compatibility/2006" xmlns:o="urn:schemas-microsoft-com:office:office" xmlns:r="http://schemas.openxmlformats.org/officeDocument/2006/relationships" xmlns:m="http://schemas.openxmlformats.org/officeDocument/2006/math" xmlns:v="urn:schemas-microsoft-com:vml" xmlns:wp14="http://schemas.microsoft.com/office/word/2010/wordprocessingDrawing" xmlns:wp="http://schemas.openxmlformats.org/drawingml/2006/wordprocessingDrawing" xmlns:w10="urn:schemas-microsoft-com:office:word" xmlns:w="http://schemas.openxmlformats.org/wordprocessingml/2006/main" xmlns:w14="http://schemas.microsoft.com/office/word/2010/wordml" xmlns:wpg="http://schemas.microsoft.com/office/word/2010/wordprocessingGroup" xmlns:wpi="http://schemas.microsoft.com/office/word/2010/wordprocessingInk" xmlns:wne="http://schemas.microsoft.com/office/word/2006/wordml" xmlns:wps="http://schemas.microsoft.com/office/word/2010/wordprocessingShape" mc:Ignorable="w14 wp14">
-  <w:comment w:id="0" w:author="Sean Bechhofer" w:date="2014-02-27T17:11:00Z" w:initials="SB">
+<w:comments xmlns:wpc="http://schemas.microsoft.com/office/word/2010/wordprocessingCanvas" xmlns:mo="http://schemas.microsoft.com/office/mac/office/2008/main" xmlns:mc="http://schemas.openxmlformats.org/markup-compatibility/2006" xmlns:mv="urn:schemas-microsoft-com:mac:vml" xmlns:o="urn:schemas-microsoft-com:office:office" xmlns:r="http://schemas.openxmlformats.org/officeDocument/2006/relationships" xmlns:m="http://schemas.openxmlformats.org/officeDocument/2006/math" xmlns:v="urn:schemas-microsoft-com:vml" xmlns:wp14="http://schemas.microsoft.com/office/word/2010/wordprocessingDrawing" xmlns:wp="http://schemas.openxmlformats.org/drawingml/2006/wordprocessingDrawing" xmlns:w10="urn:schemas-microsoft-com:office:word" xmlns:w="http://schemas.openxmlformats.org/wordprocessingml/2006/main" xmlns:w14="http://schemas.microsoft.com/office/word/2010/wordml" xmlns:wpg="http://schemas.microsoft.com/office/word/2010/wordprocessingGroup" xmlns:wpi="http://schemas.microsoft.com/office/word/2010/wordprocessingInk" xmlns:wne="http://schemas.microsoft.com/office/word/2006/wordml" xmlns:wps="http://schemas.microsoft.com/office/word/2010/wordprocessingShape" mc:Ignorable="w14 wp14">
+  <w:comment w:id="6" w:author="Sean Bechhofer" w:date="2014-02-27T17:15:00Z" w:initials="SB">
     <w:p>
       <w:pPr>
         <w:pStyle w:val="CommentText"/>
@@ -1987,138 +1828,7 @@
         <w:annotationRef/>
       </w:r>
       <w:r>
-        <w:t>More needed here!</w:t>
-      </w:r>
-    </w:p>
-  </w:comment>
-  <w:comment w:id="1" w:author="Hani Al Abbas" w:date="2014-03-01T13:30:00Z" w:initials="HAA">
-    <w:p>
-      <w:pPr>
-        <w:pStyle w:val="CommentText"/>
-      </w:pPr>
-      <w:r>
-        <w:rPr>
-          <w:rStyle w:val="CommentReference"/>
-        </w:rPr>
-        <w:annotationRef/>
-      </w:r>
-      <w:r>
-        <w:t>Purpose</w:t>
-      </w:r>
-      <w:r>
-        <w:t xml:space="preserve"> (What)</w:t>
-      </w:r>
-    </w:p>
-  </w:comment>
-  <w:comment w:id="2" w:author="Hani Al Abbas" w:date="2014-03-02T12:46:00Z" w:initials="HAA">
-    <w:p>
-      <w:pPr>
-        <w:pStyle w:val="CommentText"/>
-      </w:pPr>
-      <w:r>
-        <w:rPr>
-          <w:rStyle w:val="CommentReference"/>
-        </w:rPr>
-        <w:annotationRef/>
-      </w:r>
-      <w:r>
-        <w:t>Methodology (How)</w:t>
-      </w:r>
-    </w:p>
-  </w:comment>
-  <w:comment w:id="4" w:author="Sean Bechhofer" w:date="2014-02-27T17:13:00Z" w:initials="SB">
-    <w:p>
-      <w:pPr>
-        <w:pStyle w:val="CommentText"/>
-      </w:pPr>
-      <w:r>
-        <w:rPr>
-          <w:rStyle w:val="CommentReference"/>
-        </w:rPr>
-        <w:annotationRef/>
-      </w:r>
-      <w:r>
-        <w:t>This isn’t really an interface between a user and an ontology. It’s an interface that allows users to interact with an ontology and construct queries over that ontology</w:t>
-      </w:r>
-    </w:p>
-  </w:comment>
-  <w:comment w:id="6" w:author="Sean Bechhofer" w:date="2014-02-27T17:14:00Z" w:initials="SB">
-    <w:p>
-      <w:pPr>
-        <w:pStyle w:val="CommentText"/>
-      </w:pPr>
-      <w:r>
-        <w:rPr>
-          <w:rStyle w:val="CommentReference"/>
-        </w:rPr>
-        <w:annotationRef/>
-      </w:r>
-      <w:r>
-        <w:t>You haven’t really given any context here – what’s a sushi platter?</w:t>
-      </w:r>
-    </w:p>
-  </w:comment>
-  <w:comment w:id="8" w:author="Sean Bechhofer" w:date="2014-02-27T17:15:00Z" w:initials="SB">
-    <w:p>
-      <w:pPr>
-        <w:pStyle w:val="CommentText"/>
-      </w:pPr>
-      <w:r>
-        <w:rPr>
-          <w:rStyle w:val="CommentReference"/>
-        </w:rPr>
-        <w:annotationRef/>
-      </w:r>
-      <w:r>
-        <w:t xml:space="preserve">Try and use more scientific or technical language. This is rather “chatty”.  </w:t>
-      </w:r>
-    </w:p>
-  </w:comment>
-  <w:comment w:id="12" w:author="Sean Bechhofer" w:date="2014-02-27T17:15:00Z" w:initials="SB">
-    <w:p>
-      <w:pPr>
-        <w:pStyle w:val="CommentText"/>
-      </w:pPr>
-      <w:r>
-        <w:rPr>
-          <w:rStyle w:val="CommentReference"/>
-        </w:rPr>
-        <w:annotationRef/>
-      </w:r>
-      <w:r>
         <w:t>Engine?</w:t>
-      </w:r>
-    </w:p>
-  </w:comment>
-  <w:comment w:id="13" w:author="Sean Bechhofer" w:date="2014-02-27T17:16:00Z" w:initials="SB">
-    <w:p>
-      <w:pPr>
-        <w:pStyle w:val="CommentText"/>
-      </w:pPr>
-      <w:r>
-        <w:rPr>
-          <w:rStyle w:val="CommentReference"/>
-        </w:rPr>
-        <w:annotationRef/>
-      </w:r>
-      <w:r>
-        <w:t xml:space="preserve">Why are you telling me about maven here? </w:t>
-      </w:r>
-    </w:p>
-  </w:comment>
-  <w:comment w:id="16" w:author="Sean Bechhofer" w:date="2014-02-27T17:17:00Z" w:initials="SB">
-    <w:p>
-      <w:pPr>
-        <w:pStyle w:val="CommentText"/>
-      </w:pPr>
-      <w:r>
-        <w:rPr>
-          <w:rStyle w:val="CommentReference"/>
-        </w:rPr>
-        <w:annotationRef/>
-      </w:r>
-      <w:r>
-        <w:t xml:space="preserve">As with the comment above, you haven’t really introduced the context of the project – what does the sushi menu look like? You don’t need to give a lot of detail, but you can’t assume that the reader knows about this. </w:t>
       </w:r>
     </w:p>
   </w:comment>
@@ -2126,7 +1836,7 @@
 </file>
 
 <file path=word/numbering.xml><?xml version="1.0" encoding="utf-8"?>
-<w:numbering xmlns:wpc="http://schemas.microsoft.com/office/word/2010/wordprocessingCanvas" xmlns:mc="http://schemas.openxmlformats.org/markup-compatibility/2006" xmlns:o="urn:schemas-microsoft-com:office:office" xmlns:r="http://schemas.openxmlformats.org/officeDocument/2006/relationships" xmlns:m="http://schemas.openxmlformats.org/officeDocument/2006/math" xmlns:v="urn:schemas-microsoft-com:vml" xmlns:wp14="http://schemas.microsoft.com/office/word/2010/wordprocessingDrawing" xmlns:wp="http://schemas.openxmlformats.org/drawingml/2006/wordprocessingDrawing" xmlns:w10="urn:schemas-microsoft-com:office:word" xmlns:w="http://schemas.openxmlformats.org/wordprocessingml/2006/main" xmlns:w14="http://schemas.microsoft.com/office/word/2010/wordml" xmlns:wpg="http://schemas.microsoft.com/office/word/2010/wordprocessingGroup" xmlns:wpi="http://schemas.microsoft.com/office/word/2010/wordprocessingInk" xmlns:wne="http://schemas.microsoft.com/office/word/2006/wordml" xmlns:wps="http://schemas.microsoft.com/office/word/2010/wordprocessingShape" mc:Ignorable="w14 wp14">
+<w:numbering xmlns:wpc="http://schemas.microsoft.com/office/word/2010/wordprocessingCanvas" xmlns:mo="http://schemas.microsoft.com/office/mac/office/2008/main" xmlns:mc="http://schemas.openxmlformats.org/markup-compatibility/2006" xmlns:mv="urn:schemas-microsoft-com:mac:vml" xmlns:o="urn:schemas-microsoft-com:office:office" xmlns:r="http://schemas.openxmlformats.org/officeDocument/2006/relationships" xmlns:m="http://schemas.openxmlformats.org/officeDocument/2006/math" xmlns:v="urn:schemas-microsoft-com:vml" xmlns:wp14="http://schemas.microsoft.com/office/word/2010/wordprocessingDrawing" xmlns:wp="http://schemas.openxmlformats.org/drawingml/2006/wordprocessingDrawing" xmlns:w10="urn:schemas-microsoft-com:office:word" xmlns:w="http://schemas.openxmlformats.org/wordprocessingml/2006/main" xmlns:w14="http://schemas.microsoft.com/office/word/2010/wordml" xmlns:wpg="http://schemas.microsoft.com/office/word/2010/wordprocessingGroup" xmlns:wpi="http://schemas.microsoft.com/office/word/2010/wordprocessingInk" xmlns:wne="http://schemas.microsoft.com/office/word/2006/wordml" xmlns:wps="http://schemas.microsoft.com/office/word/2010/wordprocessingShape" mc:Ignorable="w14 wp14">
   <w:abstractNum w:abstractNumId="0">
     <w:nsid w:val="0FE73C3A"/>
     <w:multiLevelType w:val="hybridMultilevel"/>
@@ -3025,7 +2735,7 @@
     </w:rPrDefault>
     <w:pPrDefault/>
   </w:docDefaults>
-  <w:latentStyles w:defLockedState="0" w:defUIPriority="99" w:defSemiHidden="1" w:defUnhideWhenUsed="1" w:defQFormat="0" w:count="267">
+  <w:latentStyles w:defLockedState="0" w:defUIPriority="99" w:defSemiHidden="1" w:defUnhideWhenUsed="1" w:defQFormat="0" w:count="276">
     <w:lsdException w:name="Normal" w:semiHidden="0" w:uiPriority="0" w:unhideWhenUsed="0" w:qFormat="1"/>
     <w:lsdException w:name="heading 1" w:semiHidden="0" w:uiPriority="9" w:unhideWhenUsed="0" w:qFormat="1"/>
     <w:lsdException w:name="heading 2" w:uiPriority="9" w:qFormat="1"/>
@@ -3863,7 +3573,7 @@
 </file>
 
 <file path=word/stylesWithEffects.xml><?xml version="1.0" encoding="utf-8"?>
-<w:styles xmlns:wpc="http://schemas.microsoft.com/office/word/2010/wordprocessingCanvas" xmlns:mc="http://schemas.openxmlformats.org/markup-compatibility/2006" xmlns:o="urn:schemas-microsoft-com:office:office" xmlns:r="http://schemas.openxmlformats.org/officeDocument/2006/relationships" xmlns:m="http://schemas.openxmlformats.org/officeDocument/2006/math" xmlns:v="urn:schemas-microsoft-com:vml" xmlns:wp14="http://schemas.microsoft.com/office/word/2010/wordprocessingDrawing" xmlns:wp="http://schemas.openxmlformats.org/drawingml/2006/wordprocessingDrawing" xmlns:w10="urn:schemas-microsoft-com:office:word" xmlns:w="http://schemas.openxmlformats.org/wordprocessingml/2006/main" xmlns:w14="http://schemas.microsoft.com/office/word/2010/wordml" xmlns:wpg="http://schemas.microsoft.com/office/word/2010/wordprocessingGroup" xmlns:wpi="http://schemas.microsoft.com/office/word/2010/wordprocessingInk" xmlns:wne="http://schemas.microsoft.com/office/word/2006/wordml" xmlns:wps="http://schemas.microsoft.com/office/word/2010/wordprocessingShape" mc:Ignorable="w14 wp14">
+<w:styles xmlns:wpc="http://schemas.microsoft.com/office/word/2010/wordprocessingCanvas" xmlns:mo="http://schemas.microsoft.com/office/mac/office/2008/main" xmlns:mc="http://schemas.openxmlformats.org/markup-compatibility/2006" xmlns:mv="urn:schemas-microsoft-com:mac:vml" xmlns:o="urn:schemas-microsoft-com:office:office" xmlns:r="http://schemas.openxmlformats.org/officeDocument/2006/relationships" xmlns:m="http://schemas.openxmlformats.org/officeDocument/2006/math" xmlns:v="urn:schemas-microsoft-com:vml" xmlns:wp14="http://schemas.microsoft.com/office/word/2010/wordprocessingDrawing" xmlns:wp="http://schemas.openxmlformats.org/drawingml/2006/wordprocessingDrawing" xmlns:w10="urn:schemas-microsoft-com:office:word" xmlns:w="http://schemas.openxmlformats.org/wordprocessingml/2006/main" xmlns:w14="http://schemas.microsoft.com/office/word/2010/wordml" xmlns:wpg="http://schemas.microsoft.com/office/word/2010/wordprocessingGroup" xmlns:wpi="http://schemas.microsoft.com/office/word/2010/wordprocessingInk" xmlns:wne="http://schemas.microsoft.com/office/word/2006/wordml" xmlns:wps="http://schemas.microsoft.com/office/word/2010/wordprocessingShape" mc:Ignorable="w14 wp14">
   <w:docDefaults>
     <w:rPrDefault>
       <w:rPr>
@@ -3875,7 +3585,7 @@
     </w:rPrDefault>
     <w:pPrDefault/>
   </w:docDefaults>
-  <w:latentStyles w:defLockedState="0" w:defUIPriority="99" w:defSemiHidden="1" w:defUnhideWhenUsed="1" w:defQFormat="0" w:count="267">
+  <w:latentStyles w:defLockedState="0" w:defUIPriority="99" w:defSemiHidden="1" w:defUnhideWhenUsed="1" w:defQFormat="0" w:count="276">
     <w:lsdException w:name="Normal" w:semiHidden="0" w:uiPriority="0" w:unhideWhenUsed="0" w:qFormat="1"/>
     <w:lsdException w:name="heading 1" w:semiHidden="0" w:uiPriority="9" w:unhideWhenUsed="0" w:qFormat="1"/>
     <w:lsdException w:name="heading 2" w:uiPriority="9" w:qFormat="1"/>
@@ -5056,7 +4766,7 @@
 </file>
 
 <file path=customXml/itemProps2.xml><?xml version="1.0" encoding="utf-8"?>
-<ds:datastoreItem xmlns:ds="http://schemas.openxmlformats.org/officeDocument/2006/customXml" ds:itemID="{DE9D1C93-93D1-408E-B825-F53A3A4CC4B2}">
+<ds:datastoreItem xmlns:ds="http://schemas.openxmlformats.org/officeDocument/2006/customXml" ds:itemID="{D57CAFAA-36D9-864F-812A-5968D84D3B76}">
   <ds:schemaRefs>
     <ds:schemaRef ds:uri="http://schemas.openxmlformats.org/officeDocument/2006/bibliography"/>
   </ds:schemaRefs>

</xml_diff>